<commit_message>
Na segunda rodagem, o Junit não é capaz de
Na segunda rodagem, o Junit não é capaz de validar todos os cenários.
</commit_message>
<xml_diff>
--- a/Teste/Nac.docx
+++ b/Teste/Nac.docx
@@ -854,6 +854,1232 @@
     </w:p>
     <w:p>
       <w:pPr>
+        <w:autoSpaceDE w:val="0"/>
+        <w:autoSpaceDN w:val="0"/>
+        <w:adjustRightInd w:val="0"/>
+        <w:spacing w:after="0" w:line="240" w:lineRule="auto"/>
+        <w:rPr>
+          <w:rFonts w:ascii="Consolas" w:hAnsi="Consolas" w:cs="Consolas"/>
+          <w:sz w:val="20"/>
+          <w:szCs w:val="20"/>
+          <w:lang w:val="en-US"/>
+        </w:rPr>
+      </w:pPr>
+      <w:r>
+        <w:rPr>
+          <w:rFonts w:ascii="Consolas" w:hAnsi="Consolas" w:cs="Consolas"/>
+          <w:b/>
+          <w:bCs/>
+          <w:color w:val="7F0055"/>
+          <w:sz w:val="20"/>
+          <w:szCs w:val="20"/>
+          <w:lang w:val="en-US"/>
+        </w:rPr>
+        <w:t>import</w:t>
+      </w:r>
+      <w:r>
+        <w:rPr>
+          <w:rFonts w:ascii="Consolas" w:hAnsi="Consolas" w:cs="Consolas"/>
+          <w:color w:val="000000"/>
+          <w:sz w:val="20"/>
+          <w:szCs w:val="20"/>
+          <w:lang w:val="en-US"/>
+        </w:rPr>
+        <w:t xml:space="preserve"> </w:t>
+      </w:r>
+      <w:r>
+        <w:rPr>
+          <w:rFonts w:ascii="Consolas" w:hAnsi="Consolas" w:cs="Consolas"/>
+          <w:b/>
+          <w:bCs/>
+          <w:color w:val="7F0055"/>
+          <w:sz w:val="20"/>
+          <w:szCs w:val="20"/>
+          <w:lang w:val="en-US"/>
+        </w:rPr>
+        <w:t>static</w:t>
+      </w:r>
+      <w:r>
+        <w:rPr>
+          <w:rFonts w:ascii="Consolas" w:hAnsi="Consolas" w:cs="Consolas"/>
+          <w:color w:val="000000"/>
+          <w:sz w:val="20"/>
+          <w:szCs w:val="20"/>
+          <w:lang w:val="en-US"/>
+        </w:rPr>
+        <w:t xml:space="preserve"> </w:t>
+      </w:r>
+      <w:proofErr w:type="spellStart"/>
+      <w:proofErr w:type="gramStart"/>
+      <w:r>
+        <w:rPr>
+          <w:rFonts w:ascii="Consolas" w:hAnsi="Consolas" w:cs="Consolas"/>
+          <w:color w:val="000000"/>
+          <w:sz w:val="20"/>
+          <w:szCs w:val="20"/>
+          <w:lang w:val="en-US"/>
+        </w:rPr>
+        <w:t>org.junit.jupiter.api.Assertions.</w:t>
+      </w:r>
+      <w:r>
+        <w:rPr>
+          <w:rFonts w:ascii="Consolas" w:hAnsi="Consolas" w:cs="Consolas"/>
+          <w:i/>
+          <w:iCs/>
+          <w:color w:val="000000"/>
+          <w:sz w:val="20"/>
+          <w:szCs w:val="20"/>
+          <w:lang w:val="en-US"/>
+        </w:rPr>
+        <w:t>assertEquals</w:t>
+      </w:r>
+      <w:proofErr w:type="spellEnd"/>
+      <w:proofErr w:type="gramEnd"/>
+      <w:r>
+        <w:rPr>
+          <w:rFonts w:ascii="Consolas" w:hAnsi="Consolas" w:cs="Consolas"/>
+          <w:color w:val="000000"/>
+          <w:sz w:val="20"/>
+          <w:szCs w:val="20"/>
+          <w:lang w:val="en-US"/>
+        </w:rPr>
+        <w:t>;</w:t>
+      </w:r>
+    </w:p>
+    <w:p>
+      <w:pPr>
+        <w:autoSpaceDE w:val="0"/>
+        <w:autoSpaceDN w:val="0"/>
+        <w:adjustRightInd w:val="0"/>
+        <w:spacing w:after="0" w:line="240" w:lineRule="auto"/>
+        <w:rPr>
+          <w:rFonts w:ascii="Consolas" w:hAnsi="Consolas" w:cs="Consolas"/>
+          <w:sz w:val="20"/>
+          <w:szCs w:val="20"/>
+          <w:lang w:val="en-US"/>
+        </w:rPr>
+      </w:pPr>
+    </w:p>
+    <w:p>
+      <w:pPr>
+        <w:autoSpaceDE w:val="0"/>
+        <w:autoSpaceDN w:val="0"/>
+        <w:adjustRightInd w:val="0"/>
+        <w:spacing w:after="0" w:line="240" w:lineRule="auto"/>
+        <w:rPr>
+          <w:rFonts w:ascii="Consolas" w:hAnsi="Consolas" w:cs="Consolas"/>
+          <w:sz w:val="20"/>
+          <w:szCs w:val="20"/>
+          <w:lang w:val="en-US"/>
+        </w:rPr>
+      </w:pPr>
+      <w:r>
+        <w:rPr>
+          <w:rFonts w:ascii="Consolas" w:hAnsi="Consolas" w:cs="Consolas"/>
+          <w:b/>
+          <w:bCs/>
+          <w:color w:val="7F0055"/>
+          <w:sz w:val="20"/>
+          <w:szCs w:val="20"/>
+          <w:lang w:val="en-US"/>
+        </w:rPr>
+        <w:t>import</w:t>
+      </w:r>
+      <w:r>
+        <w:rPr>
+          <w:rFonts w:ascii="Consolas" w:hAnsi="Consolas" w:cs="Consolas"/>
+          <w:color w:val="000000"/>
+          <w:sz w:val="20"/>
+          <w:szCs w:val="20"/>
+          <w:lang w:val="en-US"/>
+        </w:rPr>
+        <w:t xml:space="preserve"> </w:t>
+      </w:r>
+      <w:proofErr w:type="spellStart"/>
+      <w:proofErr w:type="gramStart"/>
+      <w:r>
+        <w:rPr>
+          <w:rFonts w:ascii="Consolas" w:hAnsi="Consolas" w:cs="Consolas"/>
+          <w:color w:val="000000"/>
+          <w:sz w:val="20"/>
+          <w:szCs w:val="20"/>
+          <w:lang w:val="en-US"/>
+        </w:rPr>
+        <w:t>org.junit.jupiter.api.Test</w:t>
+      </w:r>
+      <w:proofErr w:type="spellEnd"/>
+      <w:proofErr w:type="gramEnd"/>
+      <w:r>
+        <w:rPr>
+          <w:rFonts w:ascii="Consolas" w:hAnsi="Consolas" w:cs="Consolas"/>
+          <w:color w:val="000000"/>
+          <w:sz w:val="20"/>
+          <w:szCs w:val="20"/>
+          <w:lang w:val="en-US"/>
+        </w:rPr>
+        <w:t>;</w:t>
+      </w:r>
+    </w:p>
+    <w:p>
+      <w:pPr>
+        <w:autoSpaceDE w:val="0"/>
+        <w:autoSpaceDN w:val="0"/>
+        <w:adjustRightInd w:val="0"/>
+        <w:spacing w:after="0" w:line="240" w:lineRule="auto"/>
+        <w:rPr>
+          <w:rFonts w:ascii="Consolas" w:hAnsi="Consolas" w:cs="Consolas"/>
+          <w:sz w:val="20"/>
+          <w:szCs w:val="20"/>
+          <w:lang w:val="en-US"/>
+        </w:rPr>
+      </w:pPr>
+    </w:p>
+    <w:p>
+      <w:pPr>
+        <w:autoSpaceDE w:val="0"/>
+        <w:autoSpaceDN w:val="0"/>
+        <w:adjustRightInd w:val="0"/>
+        <w:spacing w:after="0" w:line="240" w:lineRule="auto"/>
+        <w:rPr>
+          <w:rFonts w:ascii="Consolas" w:hAnsi="Consolas" w:cs="Consolas"/>
+          <w:sz w:val="20"/>
+          <w:szCs w:val="20"/>
+          <w:lang w:val="en-US"/>
+        </w:rPr>
+      </w:pPr>
+    </w:p>
+    <w:p>
+      <w:pPr>
+        <w:autoSpaceDE w:val="0"/>
+        <w:autoSpaceDN w:val="0"/>
+        <w:adjustRightInd w:val="0"/>
+        <w:spacing w:after="0" w:line="240" w:lineRule="auto"/>
+        <w:rPr>
+          <w:rFonts w:ascii="Consolas" w:hAnsi="Consolas" w:cs="Consolas"/>
+          <w:sz w:val="20"/>
+          <w:szCs w:val="20"/>
+          <w:lang w:val="en-US"/>
+        </w:rPr>
+      </w:pPr>
+    </w:p>
+    <w:p>
+      <w:pPr>
+        <w:autoSpaceDE w:val="0"/>
+        <w:autoSpaceDN w:val="0"/>
+        <w:adjustRightInd w:val="0"/>
+        <w:spacing w:after="0" w:line="240" w:lineRule="auto"/>
+        <w:rPr>
+          <w:rFonts w:ascii="Consolas" w:hAnsi="Consolas" w:cs="Consolas"/>
+          <w:sz w:val="20"/>
+          <w:szCs w:val="20"/>
+        </w:rPr>
+      </w:pPr>
+      <w:proofErr w:type="spellStart"/>
+      <w:r>
+        <w:rPr>
+          <w:rFonts w:ascii="Consolas" w:hAnsi="Consolas" w:cs="Consolas"/>
+          <w:b/>
+          <w:bCs/>
+          <w:color w:val="7F0055"/>
+          <w:sz w:val="20"/>
+          <w:szCs w:val="20"/>
+          <w:shd w:val="clear" w:color="auto" w:fill="C0FFC0"/>
+        </w:rPr>
+        <w:t>class</w:t>
+      </w:r>
+      <w:proofErr w:type="spellEnd"/>
+      <w:r>
+        <w:rPr>
+          <w:rFonts w:ascii="Consolas" w:hAnsi="Consolas" w:cs="Consolas"/>
+          <w:color w:val="000000"/>
+          <w:sz w:val="20"/>
+          <w:szCs w:val="20"/>
+          <w:shd w:val="clear" w:color="auto" w:fill="C0FFC0"/>
+        </w:rPr>
+        <w:t xml:space="preserve"> </w:t>
+      </w:r>
+      <w:proofErr w:type="spellStart"/>
+      <w:r>
+        <w:rPr>
+          <w:rFonts w:ascii="Consolas" w:hAnsi="Consolas" w:cs="Consolas"/>
+          <w:color w:val="000000"/>
+          <w:sz w:val="20"/>
+          <w:szCs w:val="20"/>
+          <w:shd w:val="clear" w:color="auto" w:fill="C0FFC0"/>
+        </w:rPr>
+        <w:t>TesteJulgamento</w:t>
+      </w:r>
+      <w:proofErr w:type="spellEnd"/>
+      <w:r>
+        <w:rPr>
+          <w:rFonts w:ascii="Consolas" w:hAnsi="Consolas" w:cs="Consolas"/>
+          <w:color w:val="000000"/>
+          <w:sz w:val="20"/>
+          <w:szCs w:val="20"/>
+          <w:shd w:val="clear" w:color="auto" w:fill="C0FFC0"/>
+        </w:rPr>
+        <w:t xml:space="preserve"> {</w:t>
+      </w:r>
+    </w:p>
+    <w:p>
+      <w:pPr>
+        <w:autoSpaceDE w:val="0"/>
+        <w:autoSpaceDN w:val="0"/>
+        <w:adjustRightInd w:val="0"/>
+        <w:spacing w:after="0" w:line="240" w:lineRule="auto"/>
+        <w:rPr>
+          <w:rFonts w:ascii="Consolas" w:hAnsi="Consolas" w:cs="Consolas"/>
+          <w:sz w:val="20"/>
+          <w:szCs w:val="20"/>
+        </w:rPr>
+      </w:pPr>
+    </w:p>
+    <w:p>
+      <w:pPr>
+        <w:autoSpaceDE w:val="0"/>
+        <w:autoSpaceDN w:val="0"/>
+        <w:adjustRightInd w:val="0"/>
+        <w:spacing w:after="0" w:line="240" w:lineRule="auto"/>
+        <w:rPr>
+          <w:rFonts w:ascii="Consolas" w:hAnsi="Consolas" w:cs="Consolas"/>
+          <w:sz w:val="20"/>
+          <w:szCs w:val="20"/>
+        </w:rPr>
+      </w:pPr>
+      <w:r>
+        <w:rPr>
+          <w:rFonts w:ascii="Consolas" w:hAnsi="Consolas" w:cs="Consolas"/>
+          <w:color w:val="000000"/>
+          <w:sz w:val="20"/>
+          <w:szCs w:val="20"/>
+        </w:rPr>
+        <w:tab/>
+      </w:r>
+      <w:r>
+        <w:rPr>
+          <w:rFonts w:ascii="Consolas" w:hAnsi="Consolas" w:cs="Consolas"/>
+          <w:color w:val="646464"/>
+          <w:sz w:val="20"/>
+          <w:szCs w:val="20"/>
+        </w:rPr>
+        <w:t>@Test</w:t>
+      </w:r>
+    </w:p>
+    <w:p>
+      <w:pPr>
+        <w:autoSpaceDE w:val="0"/>
+        <w:autoSpaceDN w:val="0"/>
+        <w:adjustRightInd w:val="0"/>
+        <w:spacing w:after="0" w:line="240" w:lineRule="auto"/>
+        <w:rPr>
+          <w:rFonts w:ascii="Consolas" w:hAnsi="Consolas" w:cs="Consolas"/>
+          <w:sz w:val="20"/>
+          <w:szCs w:val="20"/>
+        </w:rPr>
+      </w:pPr>
+      <w:r>
+        <w:rPr>
+          <w:rFonts w:ascii="Consolas" w:hAnsi="Consolas" w:cs="Consolas"/>
+          <w:color w:val="000000"/>
+          <w:sz w:val="20"/>
+          <w:szCs w:val="20"/>
+        </w:rPr>
+        <w:lastRenderedPageBreak/>
+        <w:tab/>
+      </w:r>
+      <w:proofErr w:type="spellStart"/>
+      <w:r>
+        <w:rPr>
+          <w:rFonts w:ascii="Consolas" w:hAnsi="Consolas" w:cs="Consolas"/>
+          <w:b/>
+          <w:bCs/>
+          <w:color w:val="7F0055"/>
+          <w:sz w:val="20"/>
+          <w:szCs w:val="20"/>
+        </w:rPr>
+        <w:t>public</w:t>
+      </w:r>
+      <w:proofErr w:type="spellEnd"/>
+      <w:r>
+        <w:rPr>
+          <w:rFonts w:ascii="Consolas" w:hAnsi="Consolas" w:cs="Consolas"/>
+          <w:color w:val="000000"/>
+          <w:sz w:val="20"/>
+          <w:szCs w:val="20"/>
+        </w:rPr>
+        <w:t xml:space="preserve"> </w:t>
+      </w:r>
+      <w:proofErr w:type="spellStart"/>
+      <w:r>
+        <w:rPr>
+          <w:rFonts w:ascii="Consolas" w:hAnsi="Consolas" w:cs="Consolas"/>
+          <w:b/>
+          <w:bCs/>
+          <w:color w:val="7F0055"/>
+          <w:sz w:val="20"/>
+          <w:szCs w:val="20"/>
+        </w:rPr>
+        <w:t>void</w:t>
+      </w:r>
+      <w:proofErr w:type="spellEnd"/>
+      <w:r>
+        <w:rPr>
+          <w:rFonts w:ascii="Consolas" w:hAnsi="Consolas" w:cs="Consolas"/>
+          <w:color w:val="000000"/>
+          <w:sz w:val="20"/>
+          <w:szCs w:val="20"/>
+        </w:rPr>
+        <w:t xml:space="preserve"> </w:t>
+      </w:r>
+      <w:proofErr w:type="spellStart"/>
+      <w:proofErr w:type="gramStart"/>
+      <w:r>
+        <w:rPr>
+          <w:rFonts w:ascii="Consolas" w:hAnsi="Consolas" w:cs="Consolas"/>
+          <w:color w:val="000000"/>
+          <w:sz w:val="20"/>
+          <w:szCs w:val="20"/>
+        </w:rPr>
+        <w:t>TesteCalculoDePena</w:t>
+      </w:r>
+      <w:proofErr w:type="spellEnd"/>
+      <w:r>
+        <w:rPr>
+          <w:rFonts w:ascii="Consolas" w:hAnsi="Consolas" w:cs="Consolas"/>
+          <w:color w:val="000000"/>
+          <w:sz w:val="20"/>
+          <w:szCs w:val="20"/>
+        </w:rPr>
+        <w:t>(</w:t>
+      </w:r>
+      <w:proofErr w:type="gramEnd"/>
+      <w:r>
+        <w:rPr>
+          <w:rFonts w:ascii="Consolas" w:hAnsi="Consolas" w:cs="Consolas"/>
+          <w:color w:val="000000"/>
+          <w:sz w:val="20"/>
+          <w:szCs w:val="20"/>
+        </w:rPr>
+        <w:t>) {</w:t>
+      </w:r>
+    </w:p>
+    <w:p>
+      <w:pPr>
+        <w:autoSpaceDE w:val="0"/>
+        <w:autoSpaceDN w:val="0"/>
+        <w:adjustRightInd w:val="0"/>
+        <w:spacing w:after="0" w:line="240" w:lineRule="auto"/>
+        <w:rPr>
+          <w:rFonts w:ascii="Consolas" w:hAnsi="Consolas" w:cs="Consolas"/>
+          <w:sz w:val="20"/>
+          <w:szCs w:val="20"/>
+        </w:rPr>
+      </w:pPr>
+      <w:r>
+        <w:rPr>
+          <w:rFonts w:ascii="Consolas" w:hAnsi="Consolas" w:cs="Consolas"/>
+          <w:color w:val="000000"/>
+          <w:sz w:val="20"/>
+          <w:szCs w:val="20"/>
+          <w:shd w:val="clear" w:color="auto" w:fill="C0FFC0"/>
+        </w:rPr>
+        <w:tab/>
+      </w:r>
+      <w:r>
+        <w:rPr>
+          <w:rFonts w:ascii="Consolas" w:hAnsi="Consolas" w:cs="Consolas"/>
+          <w:color w:val="000000"/>
+          <w:sz w:val="20"/>
+          <w:szCs w:val="20"/>
+          <w:shd w:val="clear" w:color="auto" w:fill="C0FFC0"/>
+        </w:rPr>
+        <w:tab/>
+        <w:t xml:space="preserve"> Resposta </w:t>
+      </w:r>
+      <w:proofErr w:type="spellStart"/>
+      <w:r>
+        <w:rPr>
+          <w:rFonts w:ascii="Consolas" w:hAnsi="Consolas" w:cs="Consolas"/>
+          <w:color w:val="6A3E3E"/>
+          <w:sz w:val="20"/>
+          <w:szCs w:val="20"/>
+          <w:shd w:val="clear" w:color="auto" w:fill="C0FFC0"/>
+        </w:rPr>
+        <w:t>respostaPrisioneiroA</w:t>
+      </w:r>
+      <w:proofErr w:type="spellEnd"/>
+      <w:r>
+        <w:rPr>
+          <w:rFonts w:ascii="Consolas" w:hAnsi="Consolas" w:cs="Consolas"/>
+          <w:color w:val="000000"/>
+          <w:sz w:val="20"/>
+          <w:szCs w:val="20"/>
+          <w:shd w:val="clear" w:color="auto" w:fill="C0FFC0"/>
+        </w:rPr>
+        <w:t xml:space="preserve"> = </w:t>
+      </w:r>
+      <w:proofErr w:type="spellStart"/>
+      <w:r>
+        <w:rPr>
+          <w:rFonts w:ascii="Consolas" w:hAnsi="Consolas" w:cs="Consolas"/>
+          <w:color w:val="000000"/>
+          <w:sz w:val="20"/>
+          <w:szCs w:val="20"/>
+          <w:shd w:val="clear" w:color="auto" w:fill="C0FFC0"/>
+        </w:rPr>
+        <w:t>Resposta.</w:t>
+      </w:r>
+      <w:r>
+        <w:rPr>
+          <w:rFonts w:ascii="Consolas" w:hAnsi="Consolas" w:cs="Consolas"/>
+          <w:b/>
+          <w:bCs/>
+          <w:i/>
+          <w:iCs/>
+          <w:color w:val="0000C0"/>
+          <w:sz w:val="20"/>
+          <w:szCs w:val="20"/>
+          <w:shd w:val="clear" w:color="auto" w:fill="C0FFC0"/>
+        </w:rPr>
+        <w:t>DELACAO</w:t>
+      </w:r>
+      <w:proofErr w:type="spellEnd"/>
+      <w:r>
+        <w:rPr>
+          <w:rFonts w:ascii="Consolas" w:hAnsi="Consolas" w:cs="Consolas"/>
+          <w:color w:val="000000"/>
+          <w:sz w:val="20"/>
+          <w:szCs w:val="20"/>
+          <w:shd w:val="clear" w:color="auto" w:fill="C0FFC0"/>
+        </w:rPr>
+        <w:t>;</w:t>
+      </w:r>
+    </w:p>
+    <w:p>
+      <w:pPr>
+        <w:autoSpaceDE w:val="0"/>
+        <w:autoSpaceDN w:val="0"/>
+        <w:adjustRightInd w:val="0"/>
+        <w:spacing w:after="0" w:line="240" w:lineRule="auto"/>
+        <w:rPr>
+          <w:rFonts w:ascii="Consolas" w:hAnsi="Consolas" w:cs="Consolas"/>
+          <w:sz w:val="20"/>
+          <w:szCs w:val="20"/>
+        </w:rPr>
+      </w:pPr>
+      <w:r>
+        <w:rPr>
+          <w:rFonts w:ascii="Consolas" w:hAnsi="Consolas" w:cs="Consolas"/>
+          <w:color w:val="000000"/>
+          <w:sz w:val="20"/>
+          <w:szCs w:val="20"/>
+          <w:shd w:val="clear" w:color="auto" w:fill="C0FFC0"/>
+        </w:rPr>
+        <w:tab/>
+      </w:r>
+      <w:r>
+        <w:rPr>
+          <w:rFonts w:ascii="Consolas" w:hAnsi="Consolas" w:cs="Consolas"/>
+          <w:color w:val="000000"/>
+          <w:sz w:val="20"/>
+          <w:szCs w:val="20"/>
+          <w:shd w:val="clear" w:color="auto" w:fill="C0FFC0"/>
+        </w:rPr>
+        <w:tab/>
+        <w:t xml:space="preserve"> Resposta </w:t>
+      </w:r>
+      <w:proofErr w:type="spellStart"/>
+      <w:r>
+        <w:rPr>
+          <w:rFonts w:ascii="Consolas" w:hAnsi="Consolas" w:cs="Consolas"/>
+          <w:color w:val="6A3E3E"/>
+          <w:sz w:val="20"/>
+          <w:szCs w:val="20"/>
+          <w:shd w:val="clear" w:color="auto" w:fill="C0FFC0"/>
+        </w:rPr>
+        <w:t>respostaPrisioneiroB</w:t>
+      </w:r>
+      <w:proofErr w:type="spellEnd"/>
+      <w:r>
+        <w:rPr>
+          <w:rFonts w:ascii="Consolas" w:hAnsi="Consolas" w:cs="Consolas"/>
+          <w:color w:val="000000"/>
+          <w:sz w:val="20"/>
+          <w:szCs w:val="20"/>
+          <w:shd w:val="clear" w:color="auto" w:fill="C0FFC0"/>
+        </w:rPr>
+        <w:t xml:space="preserve"> = </w:t>
+      </w:r>
+      <w:proofErr w:type="spellStart"/>
+      <w:r>
+        <w:rPr>
+          <w:rFonts w:ascii="Consolas" w:hAnsi="Consolas" w:cs="Consolas"/>
+          <w:color w:val="000000"/>
+          <w:sz w:val="20"/>
+          <w:szCs w:val="20"/>
+          <w:shd w:val="clear" w:color="auto" w:fill="C0FFC0"/>
+        </w:rPr>
+        <w:t>Resposta.</w:t>
+      </w:r>
+      <w:r>
+        <w:rPr>
+          <w:rFonts w:ascii="Consolas" w:hAnsi="Consolas" w:cs="Consolas"/>
+          <w:b/>
+          <w:bCs/>
+          <w:i/>
+          <w:iCs/>
+          <w:color w:val="0000C0"/>
+          <w:sz w:val="20"/>
+          <w:szCs w:val="20"/>
+          <w:shd w:val="clear" w:color="auto" w:fill="C0FFC0"/>
+        </w:rPr>
+        <w:t>DELACAO</w:t>
+      </w:r>
+      <w:proofErr w:type="spellEnd"/>
+      <w:r>
+        <w:rPr>
+          <w:rFonts w:ascii="Consolas" w:hAnsi="Consolas" w:cs="Consolas"/>
+          <w:color w:val="000000"/>
+          <w:sz w:val="20"/>
+          <w:szCs w:val="20"/>
+          <w:shd w:val="clear" w:color="auto" w:fill="C0FFC0"/>
+        </w:rPr>
+        <w:t>;</w:t>
+      </w:r>
+    </w:p>
+    <w:p>
+      <w:pPr>
+        <w:autoSpaceDE w:val="0"/>
+        <w:autoSpaceDN w:val="0"/>
+        <w:adjustRightInd w:val="0"/>
+        <w:spacing w:after="0" w:line="240" w:lineRule="auto"/>
+        <w:rPr>
+          <w:rFonts w:ascii="Consolas" w:hAnsi="Consolas" w:cs="Consolas"/>
+          <w:sz w:val="20"/>
+          <w:szCs w:val="20"/>
+        </w:rPr>
+      </w:pPr>
+      <w:r>
+        <w:rPr>
+          <w:rFonts w:ascii="Consolas" w:hAnsi="Consolas" w:cs="Consolas"/>
+          <w:color w:val="000000"/>
+          <w:sz w:val="20"/>
+          <w:szCs w:val="20"/>
+        </w:rPr>
+        <w:tab/>
+      </w:r>
+      <w:r>
+        <w:rPr>
+          <w:rFonts w:ascii="Consolas" w:hAnsi="Consolas" w:cs="Consolas"/>
+          <w:color w:val="000000"/>
+          <w:sz w:val="20"/>
+          <w:szCs w:val="20"/>
+        </w:rPr>
+        <w:tab/>
+      </w:r>
+    </w:p>
+    <w:p>
+      <w:pPr>
+        <w:autoSpaceDE w:val="0"/>
+        <w:autoSpaceDN w:val="0"/>
+        <w:adjustRightInd w:val="0"/>
+        <w:spacing w:after="0" w:line="240" w:lineRule="auto"/>
+        <w:rPr>
+          <w:rFonts w:ascii="Consolas" w:hAnsi="Consolas" w:cs="Consolas"/>
+          <w:sz w:val="20"/>
+          <w:szCs w:val="20"/>
+        </w:rPr>
+      </w:pPr>
+      <w:r>
+        <w:rPr>
+          <w:rFonts w:ascii="Consolas" w:hAnsi="Consolas" w:cs="Consolas"/>
+          <w:color w:val="000000"/>
+          <w:sz w:val="20"/>
+          <w:szCs w:val="20"/>
+        </w:rPr>
+        <w:tab/>
+      </w:r>
+      <w:r>
+        <w:rPr>
+          <w:rFonts w:ascii="Consolas" w:hAnsi="Consolas" w:cs="Consolas"/>
+          <w:color w:val="000000"/>
+          <w:sz w:val="20"/>
+          <w:szCs w:val="20"/>
+        </w:rPr>
+        <w:tab/>
+      </w:r>
+    </w:p>
+    <w:p>
+      <w:pPr>
+        <w:autoSpaceDE w:val="0"/>
+        <w:autoSpaceDN w:val="0"/>
+        <w:adjustRightInd w:val="0"/>
+        <w:spacing w:after="0" w:line="240" w:lineRule="auto"/>
+        <w:rPr>
+          <w:rFonts w:ascii="Consolas" w:hAnsi="Consolas" w:cs="Consolas"/>
+          <w:sz w:val="20"/>
+          <w:szCs w:val="20"/>
+        </w:rPr>
+      </w:pPr>
+      <w:r>
+        <w:rPr>
+          <w:rFonts w:ascii="Consolas" w:hAnsi="Consolas" w:cs="Consolas"/>
+          <w:color w:val="000000"/>
+          <w:sz w:val="20"/>
+          <w:szCs w:val="20"/>
+          <w:shd w:val="clear" w:color="auto" w:fill="C0FFC0"/>
+        </w:rPr>
+        <w:tab/>
+      </w:r>
+      <w:r>
+        <w:rPr>
+          <w:rFonts w:ascii="Consolas" w:hAnsi="Consolas" w:cs="Consolas"/>
+          <w:color w:val="000000"/>
+          <w:sz w:val="20"/>
+          <w:szCs w:val="20"/>
+          <w:shd w:val="clear" w:color="auto" w:fill="C0FFC0"/>
+        </w:rPr>
+        <w:tab/>
+      </w:r>
+      <w:proofErr w:type="spellStart"/>
+      <w:r>
+        <w:rPr>
+          <w:rFonts w:ascii="Consolas" w:hAnsi="Consolas" w:cs="Consolas"/>
+          <w:color w:val="000000"/>
+          <w:sz w:val="20"/>
+          <w:szCs w:val="20"/>
+          <w:shd w:val="clear" w:color="auto" w:fill="C0FFC0"/>
+        </w:rPr>
+        <w:t>JulgamentoPrisional</w:t>
+      </w:r>
+      <w:proofErr w:type="spellEnd"/>
+      <w:r>
+        <w:rPr>
+          <w:rFonts w:ascii="Consolas" w:hAnsi="Consolas" w:cs="Consolas"/>
+          <w:color w:val="000000"/>
+          <w:sz w:val="20"/>
+          <w:szCs w:val="20"/>
+          <w:shd w:val="clear" w:color="auto" w:fill="C0FFC0"/>
+        </w:rPr>
+        <w:t xml:space="preserve"> </w:t>
+      </w:r>
+      <w:proofErr w:type="spellStart"/>
+      <w:r>
+        <w:rPr>
+          <w:rFonts w:ascii="Consolas" w:hAnsi="Consolas" w:cs="Consolas"/>
+          <w:color w:val="6A3E3E"/>
+          <w:sz w:val="20"/>
+          <w:szCs w:val="20"/>
+          <w:shd w:val="clear" w:color="auto" w:fill="C0FFC0"/>
+        </w:rPr>
+        <w:t>jp</w:t>
+      </w:r>
+      <w:proofErr w:type="spellEnd"/>
+      <w:r>
+        <w:rPr>
+          <w:rFonts w:ascii="Consolas" w:hAnsi="Consolas" w:cs="Consolas"/>
+          <w:color w:val="000000"/>
+          <w:sz w:val="20"/>
+          <w:szCs w:val="20"/>
+          <w:shd w:val="clear" w:color="auto" w:fill="C0FFC0"/>
+        </w:rPr>
+        <w:t xml:space="preserve"> = </w:t>
+      </w:r>
+      <w:r>
+        <w:rPr>
+          <w:rFonts w:ascii="Consolas" w:hAnsi="Consolas" w:cs="Consolas"/>
+          <w:b/>
+          <w:bCs/>
+          <w:color w:val="7F0055"/>
+          <w:sz w:val="20"/>
+          <w:szCs w:val="20"/>
+          <w:shd w:val="clear" w:color="auto" w:fill="C0FFC0"/>
+        </w:rPr>
+        <w:t>new</w:t>
+      </w:r>
+      <w:r>
+        <w:rPr>
+          <w:rFonts w:ascii="Consolas" w:hAnsi="Consolas" w:cs="Consolas"/>
+          <w:color w:val="000000"/>
+          <w:sz w:val="20"/>
+          <w:szCs w:val="20"/>
+          <w:shd w:val="clear" w:color="auto" w:fill="C0FFC0"/>
+        </w:rPr>
+        <w:t xml:space="preserve"> </w:t>
+      </w:r>
+      <w:proofErr w:type="spellStart"/>
+      <w:proofErr w:type="gramStart"/>
+      <w:r>
+        <w:rPr>
+          <w:rFonts w:ascii="Consolas" w:hAnsi="Consolas" w:cs="Consolas"/>
+          <w:color w:val="000000"/>
+          <w:sz w:val="20"/>
+          <w:szCs w:val="20"/>
+          <w:shd w:val="clear" w:color="auto" w:fill="C0FFC0"/>
+        </w:rPr>
+        <w:t>JulgamentoPrisional</w:t>
+      </w:r>
+      <w:proofErr w:type="spellEnd"/>
+      <w:r>
+        <w:rPr>
+          <w:rFonts w:ascii="Consolas" w:hAnsi="Consolas" w:cs="Consolas"/>
+          <w:color w:val="000000"/>
+          <w:sz w:val="20"/>
+          <w:szCs w:val="20"/>
+          <w:shd w:val="clear" w:color="auto" w:fill="C0FFC0"/>
+        </w:rPr>
+        <w:t>(</w:t>
+      </w:r>
+      <w:proofErr w:type="gramEnd"/>
+      <w:r>
+        <w:rPr>
+          <w:rFonts w:ascii="Consolas" w:hAnsi="Consolas" w:cs="Consolas"/>
+          <w:color w:val="000000"/>
+          <w:sz w:val="20"/>
+          <w:szCs w:val="20"/>
+          <w:shd w:val="clear" w:color="auto" w:fill="C0FFC0"/>
+        </w:rPr>
+        <w:t>);</w:t>
+      </w:r>
+    </w:p>
+    <w:p>
+      <w:pPr>
+        <w:autoSpaceDE w:val="0"/>
+        <w:autoSpaceDN w:val="0"/>
+        <w:adjustRightInd w:val="0"/>
+        <w:spacing w:after="0" w:line="240" w:lineRule="auto"/>
+        <w:rPr>
+          <w:rFonts w:ascii="Consolas" w:hAnsi="Consolas" w:cs="Consolas"/>
+          <w:sz w:val="20"/>
+          <w:szCs w:val="20"/>
+        </w:rPr>
+      </w:pPr>
+      <w:r>
+        <w:rPr>
+          <w:rFonts w:ascii="Consolas" w:hAnsi="Consolas" w:cs="Consolas"/>
+          <w:color w:val="000000"/>
+          <w:sz w:val="20"/>
+          <w:szCs w:val="20"/>
+        </w:rPr>
+        <w:tab/>
+      </w:r>
+      <w:r>
+        <w:rPr>
+          <w:rFonts w:ascii="Consolas" w:hAnsi="Consolas" w:cs="Consolas"/>
+          <w:color w:val="000000"/>
+          <w:sz w:val="20"/>
+          <w:szCs w:val="20"/>
+        </w:rPr>
+        <w:tab/>
+      </w:r>
+    </w:p>
+    <w:p>
+      <w:pPr>
+        <w:autoSpaceDE w:val="0"/>
+        <w:autoSpaceDN w:val="0"/>
+        <w:adjustRightInd w:val="0"/>
+        <w:spacing w:after="0" w:line="240" w:lineRule="auto"/>
+        <w:rPr>
+          <w:rFonts w:ascii="Consolas" w:hAnsi="Consolas" w:cs="Consolas"/>
+          <w:sz w:val="20"/>
+          <w:szCs w:val="20"/>
+        </w:rPr>
+      </w:pPr>
+      <w:r>
+        <w:rPr>
+          <w:rFonts w:ascii="Consolas" w:hAnsi="Consolas" w:cs="Consolas"/>
+          <w:color w:val="000000"/>
+          <w:sz w:val="20"/>
+          <w:szCs w:val="20"/>
+        </w:rPr>
+        <w:tab/>
+      </w:r>
+      <w:r>
+        <w:rPr>
+          <w:rFonts w:ascii="Consolas" w:hAnsi="Consolas" w:cs="Consolas"/>
+          <w:color w:val="000000"/>
+          <w:sz w:val="20"/>
+          <w:szCs w:val="20"/>
+        </w:rPr>
+        <w:tab/>
+      </w:r>
+    </w:p>
+    <w:p>
+      <w:pPr>
+        <w:autoSpaceDE w:val="0"/>
+        <w:autoSpaceDN w:val="0"/>
+        <w:adjustRightInd w:val="0"/>
+        <w:spacing w:after="0" w:line="240" w:lineRule="auto"/>
+        <w:rPr>
+          <w:rFonts w:ascii="Consolas" w:hAnsi="Consolas" w:cs="Consolas"/>
+          <w:sz w:val="20"/>
+          <w:szCs w:val="20"/>
+        </w:rPr>
+      </w:pPr>
+      <w:r>
+        <w:rPr>
+          <w:rFonts w:ascii="Consolas" w:hAnsi="Consolas" w:cs="Consolas"/>
+          <w:color w:val="000000"/>
+          <w:sz w:val="20"/>
+          <w:szCs w:val="20"/>
+          <w:shd w:val="clear" w:color="auto" w:fill="C0FFC0"/>
+        </w:rPr>
+        <w:tab/>
+      </w:r>
+      <w:r>
+        <w:rPr>
+          <w:rFonts w:ascii="Consolas" w:hAnsi="Consolas" w:cs="Consolas"/>
+          <w:color w:val="000000"/>
+          <w:sz w:val="20"/>
+          <w:szCs w:val="20"/>
+          <w:shd w:val="clear" w:color="auto" w:fill="C0FFC0"/>
+        </w:rPr>
+        <w:tab/>
+      </w:r>
+      <w:proofErr w:type="spellStart"/>
+      <w:r>
+        <w:rPr>
+          <w:rFonts w:ascii="Consolas" w:hAnsi="Consolas" w:cs="Consolas"/>
+          <w:b/>
+          <w:bCs/>
+          <w:color w:val="7F0055"/>
+          <w:sz w:val="20"/>
+          <w:szCs w:val="20"/>
+          <w:shd w:val="clear" w:color="auto" w:fill="C0FFC0"/>
+        </w:rPr>
+        <w:t>int</w:t>
+      </w:r>
+      <w:proofErr w:type="spellEnd"/>
+      <w:r>
+        <w:rPr>
+          <w:rFonts w:ascii="Consolas" w:hAnsi="Consolas" w:cs="Consolas"/>
+          <w:color w:val="000000"/>
+          <w:sz w:val="20"/>
+          <w:szCs w:val="20"/>
+          <w:shd w:val="clear" w:color="auto" w:fill="C0FFC0"/>
+        </w:rPr>
+        <w:t xml:space="preserve"> </w:t>
+      </w:r>
+      <w:r>
+        <w:rPr>
+          <w:rFonts w:ascii="Consolas" w:hAnsi="Consolas" w:cs="Consolas"/>
+          <w:color w:val="6A3E3E"/>
+          <w:sz w:val="20"/>
+          <w:szCs w:val="20"/>
+          <w:shd w:val="clear" w:color="auto" w:fill="C0FFC0"/>
+        </w:rPr>
+        <w:t>suspeito1</w:t>
+      </w:r>
+      <w:r>
+        <w:rPr>
+          <w:rFonts w:ascii="Consolas" w:hAnsi="Consolas" w:cs="Consolas"/>
+          <w:color w:val="000000"/>
+          <w:sz w:val="20"/>
+          <w:szCs w:val="20"/>
+          <w:shd w:val="clear" w:color="auto" w:fill="C0FFC0"/>
+        </w:rPr>
+        <w:t xml:space="preserve"> = </w:t>
+      </w:r>
+      <w:proofErr w:type="spellStart"/>
+      <w:proofErr w:type="gramStart"/>
+      <w:r>
+        <w:rPr>
+          <w:rFonts w:ascii="Consolas" w:hAnsi="Consolas" w:cs="Consolas"/>
+          <w:color w:val="6A3E3E"/>
+          <w:sz w:val="20"/>
+          <w:szCs w:val="20"/>
+          <w:shd w:val="clear" w:color="auto" w:fill="C0FFC0"/>
+        </w:rPr>
+        <w:t>jp</w:t>
+      </w:r>
+      <w:r>
+        <w:rPr>
+          <w:rFonts w:ascii="Consolas" w:hAnsi="Consolas" w:cs="Consolas"/>
+          <w:color w:val="000000"/>
+          <w:sz w:val="20"/>
+          <w:szCs w:val="20"/>
+          <w:shd w:val="clear" w:color="auto" w:fill="C0FFC0"/>
+        </w:rPr>
+        <w:t>.calculaPena</w:t>
+      </w:r>
+      <w:proofErr w:type="spellEnd"/>
+      <w:proofErr w:type="gramEnd"/>
+      <w:r>
+        <w:rPr>
+          <w:rFonts w:ascii="Consolas" w:hAnsi="Consolas" w:cs="Consolas"/>
+          <w:color w:val="000000"/>
+          <w:sz w:val="20"/>
+          <w:szCs w:val="20"/>
+          <w:shd w:val="clear" w:color="auto" w:fill="C0FFC0"/>
+        </w:rPr>
+        <w:t>(</w:t>
+      </w:r>
+      <w:proofErr w:type="spellStart"/>
+      <w:r>
+        <w:rPr>
+          <w:rFonts w:ascii="Consolas" w:hAnsi="Consolas" w:cs="Consolas"/>
+          <w:color w:val="6A3E3E"/>
+          <w:sz w:val="20"/>
+          <w:szCs w:val="20"/>
+          <w:shd w:val="clear" w:color="auto" w:fill="C0FFC0"/>
+        </w:rPr>
+        <w:t>respostaPrisioneiroA</w:t>
+      </w:r>
+      <w:proofErr w:type="spellEnd"/>
+      <w:r>
+        <w:rPr>
+          <w:rFonts w:ascii="Consolas" w:hAnsi="Consolas" w:cs="Consolas"/>
+          <w:color w:val="000000"/>
+          <w:sz w:val="20"/>
+          <w:szCs w:val="20"/>
+          <w:shd w:val="clear" w:color="auto" w:fill="C0FFC0"/>
+        </w:rPr>
+        <w:t xml:space="preserve">, </w:t>
+      </w:r>
+      <w:proofErr w:type="spellStart"/>
+      <w:r>
+        <w:rPr>
+          <w:rFonts w:ascii="Consolas" w:hAnsi="Consolas" w:cs="Consolas"/>
+          <w:color w:val="6A3E3E"/>
+          <w:sz w:val="20"/>
+          <w:szCs w:val="20"/>
+          <w:shd w:val="clear" w:color="auto" w:fill="C0FFC0"/>
+        </w:rPr>
+        <w:t>respostaPrisioneiroB</w:t>
+      </w:r>
+      <w:proofErr w:type="spellEnd"/>
+      <w:r>
+        <w:rPr>
+          <w:rFonts w:ascii="Consolas" w:hAnsi="Consolas" w:cs="Consolas"/>
+          <w:color w:val="000000"/>
+          <w:sz w:val="20"/>
+          <w:szCs w:val="20"/>
+          <w:shd w:val="clear" w:color="auto" w:fill="C0FFC0"/>
+        </w:rPr>
+        <w:t>);</w:t>
+      </w:r>
+    </w:p>
+    <w:p>
+      <w:pPr>
+        <w:autoSpaceDE w:val="0"/>
+        <w:autoSpaceDN w:val="0"/>
+        <w:adjustRightInd w:val="0"/>
+        <w:spacing w:after="0" w:line="240" w:lineRule="auto"/>
+        <w:rPr>
+          <w:rFonts w:ascii="Consolas" w:hAnsi="Consolas" w:cs="Consolas"/>
+          <w:sz w:val="20"/>
+          <w:szCs w:val="20"/>
+        </w:rPr>
+      </w:pPr>
+      <w:r>
+        <w:rPr>
+          <w:rFonts w:ascii="Consolas" w:hAnsi="Consolas" w:cs="Consolas"/>
+          <w:color w:val="000000"/>
+          <w:sz w:val="20"/>
+          <w:szCs w:val="20"/>
+        </w:rPr>
+        <w:tab/>
+      </w:r>
+      <w:r>
+        <w:rPr>
+          <w:rFonts w:ascii="Consolas" w:hAnsi="Consolas" w:cs="Consolas"/>
+          <w:color w:val="000000"/>
+          <w:sz w:val="20"/>
+          <w:szCs w:val="20"/>
+        </w:rPr>
+        <w:tab/>
+      </w:r>
+    </w:p>
+    <w:p>
+      <w:pPr>
+        <w:autoSpaceDE w:val="0"/>
+        <w:autoSpaceDN w:val="0"/>
+        <w:adjustRightInd w:val="0"/>
+        <w:spacing w:after="0" w:line="240" w:lineRule="auto"/>
+        <w:rPr>
+          <w:rFonts w:ascii="Consolas" w:hAnsi="Consolas" w:cs="Consolas"/>
+          <w:sz w:val="20"/>
+          <w:szCs w:val="20"/>
+        </w:rPr>
+      </w:pPr>
+      <w:r>
+        <w:rPr>
+          <w:rFonts w:ascii="Consolas" w:hAnsi="Consolas" w:cs="Consolas"/>
+          <w:color w:val="000000"/>
+          <w:sz w:val="20"/>
+          <w:szCs w:val="20"/>
+        </w:rPr>
+        <w:tab/>
+      </w:r>
+      <w:r>
+        <w:rPr>
+          <w:rFonts w:ascii="Consolas" w:hAnsi="Consolas" w:cs="Consolas"/>
+          <w:color w:val="000000"/>
+          <w:sz w:val="20"/>
+          <w:szCs w:val="20"/>
+        </w:rPr>
+        <w:tab/>
+      </w:r>
+    </w:p>
+    <w:p>
+      <w:pPr>
+        <w:autoSpaceDE w:val="0"/>
+        <w:autoSpaceDN w:val="0"/>
+        <w:adjustRightInd w:val="0"/>
+        <w:spacing w:after="0" w:line="240" w:lineRule="auto"/>
+        <w:rPr>
+          <w:rFonts w:ascii="Consolas" w:hAnsi="Consolas" w:cs="Consolas"/>
+          <w:sz w:val="20"/>
+          <w:szCs w:val="20"/>
+        </w:rPr>
+      </w:pPr>
+      <w:r>
+        <w:rPr>
+          <w:rFonts w:ascii="Consolas" w:hAnsi="Consolas" w:cs="Consolas"/>
+          <w:color w:val="000000"/>
+          <w:sz w:val="20"/>
+          <w:szCs w:val="20"/>
+          <w:shd w:val="clear" w:color="auto" w:fill="C0FFC0"/>
+        </w:rPr>
+        <w:tab/>
+        <w:t xml:space="preserve">    </w:t>
+      </w:r>
+      <w:proofErr w:type="spellStart"/>
+      <w:proofErr w:type="gramStart"/>
+      <w:r>
+        <w:rPr>
+          <w:rFonts w:ascii="Consolas" w:hAnsi="Consolas" w:cs="Consolas"/>
+          <w:i/>
+          <w:iCs/>
+          <w:color w:val="000000"/>
+          <w:sz w:val="20"/>
+          <w:szCs w:val="20"/>
+          <w:shd w:val="clear" w:color="auto" w:fill="C0FFC0"/>
+        </w:rPr>
+        <w:t>assertEquals</w:t>
+      </w:r>
+      <w:proofErr w:type="spellEnd"/>
+      <w:r>
+        <w:rPr>
+          <w:rFonts w:ascii="Consolas" w:hAnsi="Consolas" w:cs="Consolas"/>
+          <w:color w:val="000000"/>
+          <w:sz w:val="20"/>
+          <w:szCs w:val="20"/>
+          <w:shd w:val="clear" w:color="auto" w:fill="C0FFC0"/>
+        </w:rPr>
+        <w:t>(</w:t>
+      </w:r>
+      <w:proofErr w:type="gramEnd"/>
+      <w:r>
+        <w:rPr>
+          <w:rFonts w:ascii="Consolas" w:hAnsi="Consolas" w:cs="Consolas"/>
+          <w:color w:val="000000"/>
+          <w:sz w:val="20"/>
+          <w:szCs w:val="20"/>
+          <w:shd w:val="clear" w:color="auto" w:fill="C0FFC0"/>
+        </w:rPr>
+        <w:t xml:space="preserve">15, </w:t>
+      </w:r>
+      <w:r>
+        <w:rPr>
+          <w:rFonts w:ascii="Consolas" w:hAnsi="Consolas" w:cs="Consolas"/>
+          <w:color w:val="6A3E3E"/>
+          <w:sz w:val="20"/>
+          <w:szCs w:val="20"/>
+          <w:shd w:val="clear" w:color="auto" w:fill="C0FFC0"/>
+        </w:rPr>
+        <w:t>suspeito1</w:t>
+      </w:r>
+      <w:r>
+        <w:rPr>
+          <w:rFonts w:ascii="Consolas" w:hAnsi="Consolas" w:cs="Consolas"/>
+          <w:color w:val="000000"/>
+          <w:sz w:val="20"/>
+          <w:szCs w:val="20"/>
+          <w:shd w:val="clear" w:color="auto" w:fill="C0FFC0"/>
+        </w:rPr>
+        <w:t>);</w:t>
+      </w:r>
+    </w:p>
+    <w:p>
+      <w:pPr>
+        <w:autoSpaceDE w:val="0"/>
+        <w:autoSpaceDN w:val="0"/>
+        <w:adjustRightInd w:val="0"/>
+        <w:spacing w:after="0" w:line="240" w:lineRule="auto"/>
+        <w:rPr>
+          <w:rFonts w:ascii="Consolas" w:hAnsi="Consolas" w:cs="Consolas"/>
+          <w:sz w:val="20"/>
+          <w:szCs w:val="20"/>
+        </w:rPr>
+      </w:pPr>
+      <w:r>
+        <w:rPr>
+          <w:rFonts w:ascii="Consolas" w:hAnsi="Consolas" w:cs="Consolas"/>
+          <w:color w:val="000000"/>
+          <w:sz w:val="20"/>
+          <w:szCs w:val="20"/>
+          <w:shd w:val="clear" w:color="auto" w:fill="C0FFC0"/>
+        </w:rPr>
+        <w:tab/>
+        <w:t>}</w:t>
+      </w:r>
+    </w:p>
+    <w:p>
+      <w:pPr>
+        <w:autoSpaceDE w:val="0"/>
+        <w:autoSpaceDN w:val="0"/>
+        <w:adjustRightInd w:val="0"/>
+        <w:spacing w:after="0" w:line="240" w:lineRule="auto"/>
+        <w:rPr>
+          <w:rFonts w:ascii="Consolas" w:hAnsi="Consolas" w:cs="Consolas"/>
+          <w:sz w:val="20"/>
+          <w:szCs w:val="20"/>
+        </w:rPr>
+      </w:pPr>
+    </w:p>
+    <w:p>
+      <w:pPr>
+        <w:autoSpaceDE w:val="0"/>
+        <w:autoSpaceDN w:val="0"/>
+        <w:adjustRightInd w:val="0"/>
+        <w:spacing w:after="0" w:line="240" w:lineRule="auto"/>
+        <w:rPr>
+          <w:rFonts w:ascii="Consolas" w:hAnsi="Consolas" w:cs="Consolas"/>
+          <w:sz w:val="20"/>
+          <w:szCs w:val="20"/>
+        </w:rPr>
+      </w:pPr>
+      <w:r>
+        <w:rPr>
+          <w:rFonts w:ascii="Consolas" w:hAnsi="Consolas" w:cs="Consolas"/>
+          <w:color w:val="000000"/>
+          <w:sz w:val="20"/>
+          <w:szCs w:val="20"/>
+        </w:rPr>
+        <w:t>}</w:t>
+      </w:r>
+    </w:p>
+    <w:p>
+      <w:pPr>
+        <w:rPr>
+          <w:rFonts w:ascii="Arial" w:hAnsi="Arial" w:cs="Arial"/>
+          <w:sz w:val="24"/>
+          <w:szCs w:val="24"/>
+        </w:rPr>
+      </w:pPr>
+    </w:p>
+    <w:p>
+      <w:pPr>
+        <w:rPr>
+          <w:rFonts w:ascii="Arial" w:hAnsi="Arial" w:cs="Arial"/>
+          <w:sz w:val="24"/>
+          <w:szCs w:val="24"/>
+        </w:rPr>
+      </w:pPr>
+    </w:p>
+    <w:p>
+      <w:pPr>
         <w:rPr>
           <w:rFonts w:ascii="Arial" w:hAnsi="Arial" w:cs="Arial"/>
           <w:sz w:val="24"/>
@@ -895,6 +2121,7 @@
         <w:t xml:space="preserve">Ocorreu erro na primeira rodagem, pois não possuía a classe </w:t>
       </w:r>
       <w:proofErr w:type="spellStart"/>
+      <w:proofErr w:type="gramStart"/>
       <w:r>
         <w:rPr>
           <w:rFonts w:ascii="Arial" w:hAnsi="Arial" w:cs="Arial"/>
@@ -904,13 +2131,67 @@
         <w:t>Resposta,para</w:t>
       </w:r>
       <w:proofErr w:type="spellEnd"/>
-      <w:r>
-        <w:rPr>
-          <w:rFonts w:ascii="Arial" w:hAnsi="Arial" w:cs="Arial"/>
-          <w:sz w:val="24"/>
-          <w:szCs w:val="24"/>
-        </w:rPr>
-        <w:t xml:space="preserve"> executar a JUNIT</w:t>
+      <w:proofErr w:type="gramEnd"/>
+      <w:r>
+        <w:rPr>
+          <w:rFonts w:ascii="Arial" w:hAnsi="Arial" w:cs="Arial"/>
+          <w:sz w:val="24"/>
+          <w:szCs w:val="24"/>
+        </w:rPr>
+        <w:t xml:space="preserve"> executar a JUNIT </w:t>
+      </w:r>
+    </w:p>
+    <w:p>
+      <w:pPr>
+        <w:rPr>
+          <w:rFonts w:ascii="Arial" w:hAnsi="Arial" w:cs="Arial"/>
+          <w:sz w:val="24"/>
+          <w:szCs w:val="24"/>
+        </w:rPr>
+      </w:pPr>
+      <w:r>
+        <w:rPr>
+          <w:rFonts w:ascii="Arial" w:hAnsi="Arial" w:cs="Arial"/>
+          <w:sz w:val="24"/>
+          <w:szCs w:val="24"/>
+        </w:rPr>
+        <w:t xml:space="preserve">Na segunda rodagem, com  a criação de uma </w:t>
+      </w:r>
+      <w:proofErr w:type="spellStart"/>
+      <w:r>
+        <w:rPr>
+          <w:rFonts w:ascii="Arial" w:hAnsi="Arial" w:cs="Arial"/>
+          <w:sz w:val="24"/>
+          <w:szCs w:val="24"/>
+        </w:rPr>
+        <w:t>Enum</w:t>
+      </w:r>
+      <w:proofErr w:type="spellEnd"/>
+      <w:r>
+        <w:rPr>
+          <w:rFonts w:ascii="Arial" w:hAnsi="Arial" w:cs="Arial"/>
+          <w:sz w:val="24"/>
+          <w:szCs w:val="24"/>
+        </w:rPr>
+        <w:t xml:space="preserve"> com valor de </w:t>
+      </w:r>
+      <w:proofErr w:type="spellStart"/>
+      <w:r>
+        <w:rPr>
+          <w:rFonts w:ascii="Arial" w:hAnsi="Arial" w:cs="Arial"/>
+          <w:sz w:val="24"/>
+          <w:szCs w:val="24"/>
+        </w:rPr>
+        <w:t>delação,não</w:t>
+      </w:r>
+      <w:proofErr w:type="spellEnd"/>
+      <w:r>
+        <w:rPr>
+          <w:rFonts w:ascii="Arial" w:hAnsi="Arial" w:cs="Arial"/>
+          <w:sz w:val="24"/>
+          <w:szCs w:val="24"/>
+        </w:rPr>
+        <w:t xml:space="preserve"> ocorreu nenhum erro, porém JUNIT não é capaz de testar todos os c</w:t>
       </w:r>
       <w:bookmarkStart w:id="0" w:name="_GoBack"/>
       <w:bookmarkEnd w:id="0"/>
@@ -920,7 +2201,7 @@
           <w:sz w:val="24"/>
           <w:szCs w:val="24"/>
         </w:rPr>
-        <w:t xml:space="preserve"> </w:t>
+        <w:t>enários.</w:t>
       </w:r>
     </w:p>
     <w:sectPr>

</xml_diff>

<commit_message>
Testes realizados com sucesso.
Testes realizados com sucesso.
</commit_message>
<xml_diff>
--- a/Teste/Nac.docx
+++ b/Teste/Nac.docx
@@ -2046,6 +2046,7 @@
         <w:spacing w:after="0" w:line="240" w:lineRule="auto"/>
         <w:rPr>
           <w:rFonts w:ascii="Consolas" w:hAnsi="Consolas" w:cs="Consolas"/>
+          <w:color w:val="000000"/>
           <w:sz w:val="20"/>
           <w:szCs w:val="20"/>
         </w:rPr>
@@ -2062,6 +2063,2022 @@
     </w:p>
     <w:p>
       <w:pPr>
+        <w:autoSpaceDE w:val="0"/>
+        <w:autoSpaceDN w:val="0"/>
+        <w:adjustRightInd w:val="0"/>
+        <w:spacing w:after="0" w:line="240" w:lineRule="auto"/>
+        <w:rPr>
+          <w:rFonts w:ascii="Consolas" w:hAnsi="Consolas" w:cs="Consolas"/>
+          <w:sz w:val="20"/>
+          <w:szCs w:val="20"/>
+        </w:rPr>
+      </w:pPr>
+    </w:p>
+    <w:p>
+      <w:pPr>
+        <w:autoSpaceDE w:val="0"/>
+        <w:autoSpaceDN w:val="0"/>
+        <w:adjustRightInd w:val="0"/>
+        <w:spacing w:after="0" w:line="240" w:lineRule="auto"/>
+        <w:rPr>
+          <w:rFonts w:ascii="Consolas" w:hAnsi="Consolas" w:cs="Consolas"/>
+          <w:sz w:val="20"/>
+          <w:szCs w:val="20"/>
+          <w:lang w:val="en-US"/>
+        </w:rPr>
+      </w:pPr>
+      <w:r>
+        <w:rPr>
+          <w:rFonts w:ascii="Consolas" w:hAnsi="Consolas" w:cs="Consolas"/>
+          <w:b/>
+          <w:bCs/>
+          <w:color w:val="7F0055"/>
+          <w:sz w:val="20"/>
+          <w:szCs w:val="20"/>
+          <w:lang w:val="en-US"/>
+        </w:rPr>
+        <w:t>import</w:t>
+      </w:r>
+      <w:r>
+        <w:rPr>
+          <w:rFonts w:ascii="Consolas" w:hAnsi="Consolas" w:cs="Consolas"/>
+          <w:color w:val="000000"/>
+          <w:sz w:val="20"/>
+          <w:szCs w:val="20"/>
+          <w:lang w:val="en-US"/>
+        </w:rPr>
+        <w:t xml:space="preserve"> </w:t>
+      </w:r>
+      <w:r>
+        <w:rPr>
+          <w:rFonts w:ascii="Consolas" w:hAnsi="Consolas" w:cs="Consolas"/>
+          <w:b/>
+          <w:bCs/>
+          <w:color w:val="7F0055"/>
+          <w:sz w:val="20"/>
+          <w:szCs w:val="20"/>
+          <w:lang w:val="en-US"/>
+        </w:rPr>
+        <w:t>static</w:t>
+      </w:r>
+      <w:r>
+        <w:rPr>
+          <w:rFonts w:ascii="Consolas" w:hAnsi="Consolas" w:cs="Consolas"/>
+          <w:color w:val="000000"/>
+          <w:sz w:val="20"/>
+          <w:szCs w:val="20"/>
+          <w:lang w:val="en-US"/>
+        </w:rPr>
+        <w:t xml:space="preserve"> </w:t>
+      </w:r>
+      <w:proofErr w:type="spellStart"/>
+      <w:proofErr w:type="gramStart"/>
+      <w:r>
+        <w:rPr>
+          <w:rFonts w:ascii="Consolas" w:hAnsi="Consolas" w:cs="Consolas"/>
+          <w:color w:val="000000"/>
+          <w:sz w:val="20"/>
+          <w:szCs w:val="20"/>
+          <w:lang w:val="en-US"/>
+        </w:rPr>
+        <w:t>org.junit.jupiter.api.Assertions.</w:t>
+      </w:r>
+      <w:r>
+        <w:rPr>
+          <w:rFonts w:ascii="Consolas" w:hAnsi="Consolas" w:cs="Consolas"/>
+          <w:i/>
+          <w:iCs/>
+          <w:color w:val="000000"/>
+          <w:sz w:val="20"/>
+          <w:szCs w:val="20"/>
+          <w:lang w:val="en-US"/>
+        </w:rPr>
+        <w:t>assertEquals</w:t>
+      </w:r>
+      <w:proofErr w:type="spellEnd"/>
+      <w:proofErr w:type="gramEnd"/>
+      <w:r>
+        <w:rPr>
+          <w:rFonts w:ascii="Consolas" w:hAnsi="Consolas" w:cs="Consolas"/>
+          <w:color w:val="000000"/>
+          <w:sz w:val="20"/>
+          <w:szCs w:val="20"/>
+          <w:lang w:val="en-US"/>
+        </w:rPr>
+        <w:t>;</w:t>
+      </w:r>
+    </w:p>
+    <w:p>
+      <w:pPr>
+        <w:autoSpaceDE w:val="0"/>
+        <w:autoSpaceDN w:val="0"/>
+        <w:adjustRightInd w:val="0"/>
+        <w:spacing w:after="0" w:line="240" w:lineRule="auto"/>
+        <w:rPr>
+          <w:rFonts w:ascii="Consolas" w:hAnsi="Consolas" w:cs="Consolas"/>
+          <w:sz w:val="20"/>
+          <w:szCs w:val="20"/>
+          <w:lang w:val="en-US"/>
+        </w:rPr>
+      </w:pPr>
+    </w:p>
+    <w:p>
+      <w:pPr>
+        <w:autoSpaceDE w:val="0"/>
+        <w:autoSpaceDN w:val="0"/>
+        <w:adjustRightInd w:val="0"/>
+        <w:spacing w:after="0" w:line="240" w:lineRule="auto"/>
+        <w:rPr>
+          <w:rFonts w:ascii="Consolas" w:hAnsi="Consolas" w:cs="Consolas"/>
+          <w:sz w:val="20"/>
+          <w:szCs w:val="20"/>
+          <w:lang w:val="en-US"/>
+        </w:rPr>
+      </w:pPr>
+      <w:r>
+        <w:rPr>
+          <w:rFonts w:ascii="Consolas" w:hAnsi="Consolas" w:cs="Consolas"/>
+          <w:b/>
+          <w:bCs/>
+          <w:color w:val="7F0055"/>
+          <w:sz w:val="20"/>
+          <w:szCs w:val="20"/>
+          <w:lang w:val="en-US"/>
+        </w:rPr>
+        <w:t>import</w:t>
+      </w:r>
+      <w:r>
+        <w:rPr>
+          <w:rFonts w:ascii="Consolas" w:hAnsi="Consolas" w:cs="Consolas"/>
+          <w:color w:val="000000"/>
+          <w:sz w:val="20"/>
+          <w:szCs w:val="20"/>
+          <w:lang w:val="en-US"/>
+        </w:rPr>
+        <w:t xml:space="preserve"> </w:t>
+      </w:r>
+      <w:proofErr w:type="spellStart"/>
+      <w:proofErr w:type="gramStart"/>
+      <w:r>
+        <w:rPr>
+          <w:rFonts w:ascii="Consolas" w:hAnsi="Consolas" w:cs="Consolas"/>
+          <w:color w:val="000000"/>
+          <w:sz w:val="20"/>
+          <w:szCs w:val="20"/>
+          <w:lang w:val="en-US"/>
+        </w:rPr>
+        <w:t>org.junit.jupiter.api.Test</w:t>
+      </w:r>
+      <w:proofErr w:type="spellEnd"/>
+      <w:proofErr w:type="gramEnd"/>
+      <w:r>
+        <w:rPr>
+          <w:rFonts w:ascii="Consolas" w:hAnsi="Consolas" w:cs="Consolas"/>
+          <w:color w:val="000000"/>
+          <w:sz w:val="20"/>
+          <w:szCs w:val="20"/>
+          <w:lang w:val="en-US"/>
+        </w:rPr>
+        <w:t>;</w:t>
+      </w:r>
+    </w:p>
+    <w:p>
+      <w:pPr>
+        <w:autoSpaceDE w:val="0"/>
+        <w:autoSpaceDN w:val="0"/>
+        <w:adjustRightInd w:val="0"/>
+        <w:spacing w:after="0" w:line="240" w:lineRule="auto"/>
+        <w:rPr>
+          <w:rFonts w:ascii="Consolas" w:hAnsi="Consolas" w:cs="Consolas"/>
+          <w:sz w:val="20"/>
+          <w:szCs w:val="20"/>
+          <w:lang w:val="en-US"/>
+        </w:rPr>
+      </w:pPr>
+    </w:p>
+    <w:p>
+      <w:pPr>
+        <w:autoSpaceDE w:val="0"/>
+        <w:autoSpaceDN w:val="0"/>
+        <w:adjustRightInd w:val="0"/>
+        <w:spacing w:after="0" w:line="240" w:lineRule="auto"/>
+        <w:rPr>
+          <w:rFonts w:ascii="Consolas" w:hAnsi="Consolas" w:cs="Consolas"/>
+          <w:sz w:val="20"/>
+          <w:szCs w:val="20"/>
+          <w:lang w:val="en-US"/>
+        </w:rPr>
+      </w:pPr>
+    </w:p>
+    <w:p>
+      <w:pPr>
+        <w:autoSpaceDE w:val="0"/>
+        <w:autoSpaceDN w:val="0"/>
+        <w:adjustRightInd w:val="0"/>
+        <w:spacing w:after="0" w:line="240" w:lineRule="auto"/>
+        <w:rPr>
+          <w:rFonts w:ascii="Consolas" w:hAnsi="Consolas" w:cs="Consolas"/>
+          <w:sz w:val="20"/>
+          <w:szCs w:val="20"/>
+          <w:lang w:val="en-US"/>
+        </w:rPr>
+      </w:pPr>
+    </w:p>
+    <w:p>
+      <w:pPr>
+        <w:autoSpaceDE w:val="0"/>
+        <w:autoSpaceDN w:val="0"/>
+        <w:adjustRightInd w:val="0"/>
+        <w:spacing w:after="0" w:line="240" w:lineRule="auto"/>
+        <w:rPr>
+          <w:rFonts w:ascii="Consolas" w:hAnsi="Consolas" w:cs="Consolas"/>
+          <w:sz w:val="20"/>
+          <w:szCs w:val="20"/>
+        </w:rPr>
+      </w:pPr>
+      <w:proofErr w:type="spellStart"/>
+      <w:r>
+        <w:rPr>
+          <w:rFonts w:ascii="Consolas" w:hAnsi="Consolas" w:cs="Consolas"/>
+          <w:b/>
+          <w:bCs/>
+          <w:color w:val="7F0055"/>
+          <w:sz w:val="20"/>
+          <w:szCs w:val="20"/>
+          <w:shd w:val="clear" w:color="auto" w:fill="C0FFC0"/>
+        </w:rPr>
+        <w:t>class</w:t>
+      </w:r>
+      <w:proofErr w:type="spellEnd"/>
+      <w:r>
+        <w:rPr>
+          <w:rFonts w:ascii="Consolas" w:hAnsi="Consolas" w:cs="Consolas"/>
+          <w:color w:val="000000"/>
+          <w:sz w:val="20"/>
+          <w:szCs w:val="20"/>
+          <w:shd w:val="clear" w:color="auto" w:fill="C0FFC0"/>
+        </w:rPr>
+        <w:t xml:space="preserve"> </w:t>
+      </w:r>
+      <w:proofErr w:type="spellStart"/>
+      <w:r>
+        <w:rPr>
+          <w:rFonts w:ascii="Consolas" w:hAnsi="Consolas" w:cs="Consolas"/>
+          <w:color w:val="000000"/>
+          <w:sz w:val="20"/>
+          <w:szCs w:val="20"/>
+          <w:shd w:val="clear" w:color="auto" w:fill="C0FFC0"/>
+        </w:rPr>
+        <w:t>TesteJulgamento</w:t>
+      </w:r>
+      <w:proofErr w:type="spellEnd"/>
+      <w:r>
+        <w:rPr>
+          <w:rFonts w:ascii="Consolas" w:hAnsi="Consolas" w:cs="Consolas"/>
+          <w:color w:val="000000"/>
+          <w:sz w:val="20"/>
+          <w:szCs w:val="20"/>
+          <w:shd w:val="clear" w:color="auto" w:fill="C0FFC0"/>
+        </w:rPr>
+        <w:t xml:space="preserve"> {</w:t>
+      </w:r>
+    </w:p>
+    <w:p>
+      <w:pPr>
+        <w:autoSpaceDE w:val="0"/>
+        <w:autoSpaceDN w:val="0"/>
+        <w:adjustRightInd w:val="0"/>
+        <w:spacing w:after="0" w:line="240" w:lineRule="auto"/>
+        <w:rPr>
+          <w:rFonts w:ascii="Consolas" w:hAnsi="Consolas" w:cs="Consolas"/>
+          <w:sz w:val="20"/>
+          <w:szCs w:val="20"/>
+        </w:rPr>
+      </w:pPr>
+    </w:p>
+    <w:p>
+      <w:pPr>
+        <w:autoSpaceDE w:val="0"/>
+        <w:autoSpaceDN w:val="0"/>
+        <w:adjustRightInd w:val="0"/>
+        <w:spacing w:after="0" w:line="240" w:lineRule="auto"/>
+        <w:rPr>
+          <w:rFonts w:ascii="Consolas" w:hAnsi="Consolas" w:cs="Consolas"/>
+          <w:sz w:val="20"/>
+          <w:szCs w:val="20"/>
+        </w:rPr>
+      </w:pPr>
+      <w:r>
+        <w:rPr>
+          <w:rFonts w:ascii="Consolas" w:hAnsi="Consolas" w:cs="Consolas"/>
+          <w:color w:val="000000"/>
+          <w:sz w:val="20"/>
+          <w:szCs w:val="20"/>
+        </w:rPr>
+        <w:tab/>
+      </w:r>
+      <w:r>
+        <w:rPr>
+          <w:rFonts w:ascii="Consolas" w:hAnsi="Consolas" w:cs="Consolas"/>
+          <w:color w:val="646464"/>
+          <w:sz w:val="20"/>
+          <w:szCs w:val="20"/>
+        </w:rPr>
+        <w:t>@Test</w:t>
+      </w:r>
+    </w:p>
+    <w:p>
+      <w:pPr>
+        <w:autoSpaceDE w:val="0"/>
+        <w:autoSpaceDN w:val="0"/>
+        <w:adjustRightInd w:val="0"/>
+        <w:spacing w:after="0" w:line="240" w:lineRule="auto"/>
+        <w:rPr>
+          <w:rFonts w:ascii="Consolas" w:hAnsi="Consolas" w:cs="Consolas"/>
+          <w:sz w:val="20"/>
+          <w:szCs w:val="20"/>
+        </w:rPr>
+      </w:pPr>
+      <w:r>
+        <w:rPr>
+          <w:rFonts w:ascii="Consolas" w:hAnsi="Consolas" w:cs="Consolas"/>
+          <w:color w:val="000000"/>
+          <w:sz w:val="20"/>
+          <w:szCs w:val="20"/>
+        </w:rPr>
+        <w:tab/>
+      </w:r>
+      <w:proofErr w:type="spellStart"/>
+      <w:r>
+        <w:rPr>
+          <w:rFonts w:ascii="Consolas" w:hAnsi="Consolas" w:cs="Consolas"/>
+          <w:b/>
+          <w:bCs/>
+          <w:color w:val="7F0055"/>
+          <w:sz w:val="20"/>
+          <w:szCs w:val="20"/>
+        </w:rPr>
+        <w:t>public</w:t>
+      </w:r>
+      <w:proofErr w:type="spellEnd"/>
+      <w:r>
+        <w:rPr>
+          <w:rFonts w:ascii="Consolas" w:hAnsi="Consolas" w:cs="Consolas"/>
+          <w:color w:val="000000"/>
+          <w:sz w:val="20"/>
+          <w:szCs w:val="20"/>
+        </w:rPr>
+        <w:t xml:space="preserve"> </w:t>
+      </w:r>
+      <w:proofErr w:type="spellStart"/>
+      <w:r>
+        <w:rPr>
+          <w:rFonts w:ascii="Consolas" w:hAnsi="Consolas" w:cs="Consolas"/>
+          <w:b/>
+          <w:bCs/>
+          <w:color w:val="7F0055"/>
+          <w:sz w:val="20"/>
+          <w:szCs w:val="20"/>
+        </w:rPr>
+        <w:t>void</w:t>
+      </w:r>
+      <w:proofErr w:type="spellEnd"/>
+      <w:r>
+        <w:rPr>
+          <w:rFonts w:ascii="Consolas" w:hAnsi="Consolas" w:cs="Consolas"/>
+          <w:color w:val="000000"/>
+          <w:sz w:val="20"/>
+          <w:szCs w:val="20"/>
+        </w:rPr>
+        <w:t xml:space="preserve"> </w:t>
+      </w:r>
+      <w:proofErr w:type="spellStart"/>
+      <w:proofErr w:type="gramStart"/>
+      <w:r>
+        <w:rPr>
+          <w:rFonts w:ascii="Consolas" w:hAnsi="Consolas" w:cs="Consolas"/>
+          <w:color w:val="000000"/>
+          <w:sz w:val="20"/>
+          <w:szCs w:val="20"/>
+        </w:rPr>
+        <w:t>TesteCalculoDePena</w:t>
+      </w:r>
+      <w:proofErr w:type="spellEnd"/>
+      <w:r>
+        <w:rPr>
+          <w:rFonts w:ascii="Consolas" w:hAnsi="Consolas" w:cs="Consolas"/>
+          <w:color w:val="000000"/>
+          <w:sz w:val="20"/>
+          <w:szCs w:val="20"/>
+        </w:rPr>
+        <w:t>(</w:t>
+      </w:r>
+      <w:proofErr w:type="gramEnd"/>
+      <w:r>
+        <w:rPr>
+          <w:rFonts w:ascii="Consolas" w:hAnsi="Consolas" w:cs="Consolas"/>
+          <w:color w:val="000000"/>
+          <w:sz w:val="20"/>
+          <w:szCs w:val="20"/>
+        </w:rPr>
+        <w:t>) {</w:t>
+      </w:r>
+    </w:p>
+    <w:p>
+      <w:pPr>
+        <w:autoSpaceDE w:val="0"/>
+        <w:autoSpaceDN w:val="0"/>
+        <w:adjustRightInd w:val="0"/>
+        <w:spacing w:after="0" w:line="240" w:lineRule="auto"/>
+        <w:rPr>
+          <w:rFonts w:ascii="Consolas" w:hAnsi="Consolas" w:cs="Consolas"/>
+          <w:sz w:val="20"/>
+          <w:szCs w:val="20"/>
+        </w:rPr>
+      </w:pPr>
+      <w:r>
+        <w:rPr>
+          <w:rFonts w:ascii="Consolas" w:hAnsi="Consolas" w:cs="Consolas"/>
+          <w:color w:val="000000"/>
+          <w:sz w:val="20"/>
+          <w:szCs w:val="20"/>
+          <w:shd w:val="clear" w:color="auto" w:fill="C0FFC0"/>
+        </w:rPr>
+        <w:tab/>
+      </w:r>
+      <w:r>
+        <w:rPr>
+          <w:rFonts w:ascii="Consolas" w:hAnsi="Consolas" w:cs="Consolas"/>
+          <w:color w:val="000000"/>
+          <w:sz w:val="20"/>
+          <w:szCs w:val="20"/>
+          <w:shd w:val="clear" w:color="auto" w:fill="C0FFC0"/>
+        </w:rPr>
+        <w:tab/>
+        <w:t xml:space="preserve"> Resposta </w:t>
+      </w:r>
+      <w:proofErr w:type="spellStart"/>
+      <w:r>
+        <w:rPr>
+          <w:rFonts w:ascii="Consolas" w:hAnsi="Consolas" w:cs="Consolas"/>
+          <w:color w:val="6A3E3E"/>
+          <w:sz w:val="20"/>
+          <w:szCs w:val="20"/>
+          <w:shd w:val="clear" w:color="auto" w:fill="C0FFC0"/>
+        </w:rPr>
+        <w:t>respostaPrisioneiroA</w:t>
+      </w:r>
+      <w:proofErr w:type="spellEnd"/>
+      <w:r>
+        <w:rPr>
+          <w:rFonts w:ascii="Consolas" w:hAnsi="Consolas" w:cs="Consolas"/>
+          <w:color w:val="000000"/>
+          <w:sz w:val="20"/>
+          <w:szCs w:val="20"/>
+          <w:shd w:val="clear" w:color="auto" w:fill="C0FFC0"/>
+        </w:rPr>
+        <w:t xml:space="preserve"> = </w:t>
+      </w:r>
+      <w:proofErr w:type="spellStart"/>
+      <w:r>
+        <w:rPr>
+          <w:rFonts w:ascii="Consolas" w:hAnsi="Consolas" w:cs="Consolas"/>
+          <w:color w:val="000000"/>
+          <w:sz w:val="20"/>
+          <w:szCs w:val="20"/>
+          <w:shd w:val="clear" w:color="auto" w:fill="C0FFC0"/>
+        </w:rPr>
+        <w:t>Resposta.</w:t>
+      </w:r>
+      <w:r>
+        <w:rPr>
+          <w:rFonts w:ascii="Consolas" w:hAnsi="Consolas" w:cs="Consolas"/>
+          <w:b/>
+          <w:bCs/>
+          <w:i/>
+          <w:iCs/>
+          <w:color w:val="0000C0"/>
+          <w:sz w:val="20"/>
+          <w:szCs w:val="20"/>
+          <w:shd w:val="clear" w:color="auto" w:fill="C0FFC0"/>
+        </w:rPr>
+        <w:t>DELACAO</w:t>
+      </w:r>
+      <w:proofErr w:type="spellEnd"/>
+      <w:r>
+        <w:rPr>
+          <w:rFonts w:ascii="Consolas" w:hAnsi="Consolas" w:cs="Consolas"/>
+          <w:color w:val="000000"/>
+          <w:sz w:val="20"/>
+          <w:szCs w:val="20"/>
+          <w:shd w:val="clear" w:color="auto" w:fill="C0FFC0"/>
+        </w:rPr>
+        <w:t>;</w:t>
+      </w:r>
+    </w:p>
+    <w:p>
+      <w:pPr>
+        <w:autoSpaceDE w:val="0"/>
+        <w:autoSpaceDN w:val="0"/>
+        <w:adjustRightInd w:val="0"/>
+        <w:spacing w:after="0" w:line="240" w:lineRule="auto"/>
+        <w:rPr>
+          <w:rFonts w:ascii="Consolas" w:hAnsi="Consolas" w:cs="Consolas"/>
+          <w:sz w:val="20"/>
+          <w:szCs w:val="20"/>
+        </w:rPr>
+      </w:pPr>
+      <w:r>
+        <w:rPr>
+          <w:rFonts w:ascii="Consolas" w:hAnsi="Consolas" w:cs="Consolas"/>
+          <w:color w:val="000000"/>
+          <w:sz w:val="20"/>
+          <w:szCs w:val="20"/>
+          <w:shd w:val="clear" w:color="auto" w:fill="C0FFC0"/>
+        </w:rPr>
+        <w:tab/>
+      </w:r>
+      <w:r>
+        <w:rPr>
+          <w:rFonts w:ascii="Consolas" w:hAnsi="Consolas" w:cs="Consolas"/>
+          <w:color w:val="000000"/>
+          <w:sz w:val="20"/>
+          <w:szCs w:val="20"/>
+          <w:shd w:val="clear" w:color="auto" w:fill="C0FFC0"/>
+        </w:rPr>
+        <w:tab/>
+        <w:t xml:space="preserve"> Resposta </w:t>
+      </w:r>
+      <w:proofErr w:type="spellStart"/>
+      <w:r>
+        <w:rPr>
+          <w:rFonts w:ascii="Consolas" w:hAnsi="Consolas" w:cs="Consolas"/>
+          <w:color w:val="6A3E3E"/>
+          <w:sz w:val="20"/>
+          <w:szCs w:val="20"/>
+          <w:shd w:val="clear" w:color="auto" w:fill="C0FFC0"/>
+        </w:rPr>
+        <w:t>respostaPrisioneiroB</w:t>
+      </w:r>
+      <w:proofErr w:type="spellEnd"/>
+      <w:r>
+        <w:rPr>
+          <w:rFonts w:ascii="Consolas" w:hAnsi="Consolas" w:cs="Consolas"/>
+          <w:color w:val="000000"/>
+          <w:sz w:val="20"/>
+          <w:szCs w:val="20"/>
+          <w:shd w:val="clear" w:color="auto" w:fill="C0FFC0"/>
+        </w:rPr>
+        <w:t xml:space="preserve"> = </w:t>
+      </w:r>
+      <w:proofErr w:type="spellStart"/>
+      <w:r>
+        <w:rPr>
+          <w:rFonts w:ascii="Consolas" w:hAnsi="Consolas" w:cs="Consolas"/>
+          <w:color w:val="000000"/>
+          <w:sz w:val="20"/>
+          <w:szCs w:val="20"/>
+          <w:shd w:val="clear" w:color="auto" w:fill="C0FFC0"/>
+        </w:rPr>
+        <w:t>Resposta.</w:t>
+      </w:r>
+      <w:r>
+        <w:rPr>
+          <w:rFonts w:ascii="Consolas" w:hAnsi="Consolas" w:cs="Consolas"/>
+          <w:b/>
+          <w:bCs/>
+          <w:i/>
+          <w:iCs/>
+          <w:color w:val="0000C0"/>
+          <w:sz w:val="20"/>
+          <w:szCs w:val="20"/>
+          <w:shd w:val="clear" w:color="auto" w:fill="C0FFC0"/>
+        </w:rPr>
+        <w:t>DELACAO</w:t>
+      </w:r>
+      <w:proofErr w:type="spellEnd"/>
+      <w:r>
+        <w:rPr>
+          <w:rFonts w:ascii="Consolas" w:hAnsi="Consolas" w:cs="Consolas"/>
+          <w:color w:val="000000"/>
+          <w:sz w:val="20"/>
+          <w:szCs w:val="20"/>
+          <w:shd w:val="clear" w:color="auto" w:fill="C0FFC0"/>
+        </w:rPr>
+        <w:t>;</w:t>
+      </w:r>
+    </w:p>
+    <w:p>
+      <w:pPr>
+        <w:autoSpaceDE w:val="0"/>
+        <w:autoSpaceDN w:val="0"/>
+        <w:adjustRightInd w:val="0"/>
+        <w:spacing w:after="0" w:line="240" w:lineRule="auto"/>
+        <w:rPr>
+          <w:rFonts w:ascii="Consolas" w:hAnsi="Consolas" w:cs="Consolas"/>
+          <w:sz w:val="20"/>
+          <w:szCs w:val="20"/>
+        </w:rPr>
+      </w:pPr>
+      <w:r>
+        <w:rPr>
+          <w:rFonts w:ascii="Consolas" w:hAnsi="Consolas" w:cs="Consolas"/>
+          <w:color w:val="000000"/>
+          <w:sz w:val="20"/>
+          <w:szCs w:val="20"/>
+          <w:shd w:val="clear" w:color="auto" w:fill="C0FFC0"/>
+        </w:rPr>
+        <w:tab/>
+      </w:r>
+      <w:r>
+        <w:rPr>
+          <w:rFonts w:ascii="Consolas" w:hAnsi="Consolas" w:cs="Consolas"/>
+          <w:color w:val="000000"/>
+          <w:sz w:val="20"/>
+          <w:szCs w:val="20"/>
+          <w:shd w:val="clear" w:color="auto" w:fill="C0FFC0"/>
+        </w:rPr>
+        <w:tab/>
+        <w:t xml:space="preserve"> Resposta </w:t>
+      </w:r>
+      <w:proofErr w:type="spellStart"/>
+      <w:r>
+        <w:rPr>
+          <w:rFonts w:ascii="Consolas" w:hAnsi="Consolas" w:cs="Consolas"/>
+          <w:color w:val="6A3E3E"/>
+          <w:sz w:val="20"/>
+          <w:szCs w:val="20"/>
+          <w:shd w:val="clear" w:color="auto" w:fill="C0FFC0"/>
+        </w:rPr>
+        <w:t>respostaPrisioneiroC</w:t>
+      </w:r>
+      <w:proofErr w:type="spellEnd"/>
+      <w:r>
+        <w:rPr>
+          <w:rFonts w:ascii="Consolas" w:hAnsi="Consolas" w:cs="Consolas"/>
+          <w:color w:val="000000"/>
+          <w:sz w:val="20"/>
+          <w:szCs w:val="20"/>
+          <w:shd w:val="clear" w:color="auto" w:fill="C0FFC0"/>
+        </w:rPr>
+        <w:t xml:space="preserve"> = </w:t>
+      </w:r>
+      <w:proofErr w:type="spellStart"/>
+      <w:r>
+        <w:rPr>
+          <w:rFonts w:ascii="Consolas" w:hAnsi="Consolas" w:cs="Consolas"/>
+          <w:color w:val="000000"/>
+          <w:sz w:val="20"/>
+          <w:szCs w:val="20"/>
+          <w:shd w:val="clear" w:color="auto" w:fill="C0FFC0"/>
+        </w:rPr>
+        <w:t>Resposta.</w:t>
+      </w:r>
+      <w:r>
+        <w:rPr>
+          <w:rFonts w:ascii="Consolas" w:hAnsi="Consolas" w:cs="Consolas"/>
+          <w:b/>
+          <w:bCs/>
+          <w:i/>
+          <w:iCs/>
+          <w:color w:val="0000C0"/>
+          <w:sz w:val="20"/>
+          <w:szCs w:val="20"/>
+          <w:shd w:val="clear" w:color="auto" w:fill="C0FFC0"/>
+        </w:rPr>
+        <w:t>NEGACAO</w:t>
+      </w:r>
+      <w:proofErr w:type="spellEnd"/>
+      <w:r>
+        <w:rPr>
+          <w:rFonts w:ascii="Consolas" w:hAnsi="Consolas" w:cs="Consolas"/>
+          <w:color w:val="000000"/>
+          <w:sz w:val="20"/>
+          <w:szCs w:val="20"/>
+          <w:shd w:val="clear" w:color="auto" w:fill="C0FFC0"/>
+        </w:rPr>
+        <w:t>;</w:t>
+      </w:r>
+    </w:p>
+    <w:p>
+      <w:pPr>
+        <w:autoSpaceDE w:val="0"/>
+        <w:autoSpaceDN w:val="0"/>
+        <w:adjustRightInd w:val="0"/>
+        <w:spacing w:after="0" w:line="240" w:lineRule="auto"/>
+        <w:rPr>
+          <w:rFonts w:ascii="Consolas" w:hAnsi="Consolas" w:cs="Consolas"/>
+          <w:sz w:val="20"/>
+          <w:szCs w:val="20"/>
+        </w:rPr>
+      </w:pPr>
+      <w:r>
+        <w:rPr>
+          <w:rFonts w:ascii="Consolas" w:hAnsi="Consolas" w:cs="Consolas"/>
+          <w:color w:val="000000"/>
+          <w:sz w:val="20"/>
+          <w:szCs w:val="20"/>
+        </w:rPr>
+        <w:tab/>
+      </w:r>
+      <w:r>
+        <w:rPr>
+          <w:rFonts w:ascii="Consolas" w:hAnsi="Consolas" w:cs="Consolas"/>
+          <w:color w:val="000000"/>
+          <w:sz w:val="20"/>
+          <w:szCs w:val="20"/>
+        </w:rPr>
+        <w:tab/>
+      </w:r>
+    </w:p>
+    <w:p>
+      <w:pPr>
+        <w:autoSpaceDE w:val="0"/>
+        <w:autoSpaceDN w:val="0"/>
+        <w:adjustRightInd w:val="0"/>
+        <w:spacing w:after="0" w:line="240" w:lineRule="auto"/>
+        <w:rPr>
+          <w:rFonts w:ascii="Consolas" w:hAnsi="Consolas" w:cs="Consolas"/>
+          <w:sz w:val="20"/>
+          <w:szCs w:val="20"/>
+        </w:rPr>
+      </w:pPr>
+      <w:r>
+        <w:rPr>
+          <w:rFonts w:ascii="Consolas" w:hAnsi="Consolas" w:cs="Consolas"/>
+          <w:color w:val="000000"/>
+          <w:sz w:val="20"/>
+          <w:szCs w:val="20"/>
+        </w:rPr>
+        <w:tab/>
+      </w:r>
+      <w:r>
+        <w:rPr>
+          <w:rFonts w:ascii="Consolas" w:hAnsi="Consolas" w:cs="Consolas"/>
+          <w:color w:val="000000"/>
+          <w:sz w:val="20"/>
+          <w:szCs w:val="20"/>
+        </w:rPr>
+        <w:tab/>
+      </w:r>
+    </w:p>
+    <w:p>
+      <w:pPr>
+        <w:autoSpaceDE w:val="0"/>
+        <w:autoSpaceDN w:val="0"/>
+        <w:adjustRightInd w:val="0"/>
+        <w:spacing w:after="0" w:line="240" w:lineRule="auto"/>
+        <w:rPr>
+          <w:rFonts w:ascii="Consolas" w:hAnsi="Consolas" w:cs="Consolas"/>
+          <w:sz w:val="20"/>
+          <w:szCs w:val="20"/>
+        </w:rPr>
+      </w:pPr>
+      <w:r>
+        <w:rPr>
+          <w:rFonts w:ascii="Consolas" w:hAnsi="Consolas" w:cs="Consolas"/>
+          <w:color w:val="000000"/>
+          <w:sz w:val="20"/>
+          <w:szCs w:val="20"/>
+          <w:shd w:val="clear" w:color="auto" w:fill="C0FFC0"/>
+        </w:rPr>
+        <w:tab/>
+      </w:r>
+      <w:r>
+        <w:rPr>
+          <w:rFonts w:ascii="Consolas" w:hAnsi="Consolas" w:cs="Consolas"/>
+          <w:color w:val="000000"/>
+          <w:sz w:val="20"/>
+          <w:szCs w:val="20"/>
+          <w:shd w:val="clear" w:color="auto" w:fill="C0FFC0"/>
+        </w:rPr>
+        <w:tab/>
+      </w:r>
+      <w:proofErr w:type="spellStart"/>
+      <w:r>
+        <w:rPr>
+          <w:rFonts w:ascii="Consolas" w:hAnsi="Consolas" w:cs="Consolas"/>
+          <w:color w:val="000000"/>
+          <w:sz w:val="20"/>
+          <w:szCs w:val="20"/>
+          <w:shd w:val="clear" w:color="auto" w:fill="C0FFC0"/>
+        </w:rPr>
+        <w:t>JulgamentoPrisional</w:t>
+      </w:r>
+      <w:proofErr w:type="spellEnd"/>
+      <w:r>
+        <w:rPr>
+          <w:rFonts w:ascii="Consolas" w:hAnsi="Consolas" w:cs="Consolas"/>
+          <w:color w:val="000000"/>
+          <w:sz w:val="20"/>
+          <w:szCs w:val="20"/>
+          <w:shd w:val="clear" w:color="auto" w:fill="C0FFC0"/>
+        </w:rPr>
+        <w:t xml:space="preserve"> </w:t>
+      </w:r>
+      <w:proofErr w:type="spellStart"/>
+      <w:r>
+        <w:rPr>
+          <w:rFonts w:ascii="Consolas" w:hAnsi="Consolas" w:cs="Consolas"/>
+          <w:color w:val="6A3E3E"/>
+          <w:sz w:val="20"/>
+          <w:szCs w:val="20"/>
+          <w:shd w:val="clear" w:color="auto" w:fill="C0FFC0"/>
+        </w:rPr>
+        <w:t>jp</w:t>
+      </w:r>
+      <w:proofErr w:type="spellEnd"/>
+      <w:r>
+        <w:rPr>
+          <w:rFonts w:ascii="Consolas" w:hAnsi="Consolas" w:cs="Consolas"/>
+          <w:color w:val="000000"/>
+          <w:sz w:val="20"/>
+          <w:szCs w:val="20"/>
+          <w:shd w:val="clear" w:color="auto" w:fill="C0FFC0"/>
+        </w:rPr>
+        <w:t xml:space="preserve"> = </w:t>
+      </w:r>
+      <w:r>
+        <w:rPr>
+          <w:rFonts w:ascii="Consolas" w:hAnsi="Consolas" w:cs="Consolas"/>
+          <w:b/>
+          <w:bCs/>
+          <w:color w:val="7F0055"/>
+          <w:sz w:val="20"/>
+          <w:szCs w:val="20"/>
+          <w:shd w:val="clear" w:color="auto" w:fill="C0FFC0"/>
+        </w:rPr>
+        <w:t>new</w:t>
+      </w:r>
+      <w:r>
+        <w:rPr>
+          <w:rFonts w:ascii="Consolas" w:hAnsi="Consolas" w:cs="Consolas"/>
+          <w:color w:val="000000"/>
+          <w:sz w:val="20"/>
+          <w:szCs w:val="20"/>
+          <w:shd w:val="clear" w:color="auto" w:fill="C0FFC0"/>
+        </w:rPr>
+        <w:t xml:space="preserve"> </w:t>
+      </w:r>
+      <w:proofErr w:type="spellStart"/>
+      <w:proofErr w:type="gramStart"/>
+      <w:r>
+        <w:rPr>
+          <w:rFonts w:ascii="Consolas" w:hAnsi="Consolas" w:cs="Consolas"/>
+          <w:color w:val="000000"/>
+          <w:sz w:val="20"/>
+          <w:szCs w:val="20"/>
+          <w:shd w:val="clear" w:color="auto" w:fill="C0FFC0"/>
+        </w:rPr>
+        <w:t>JulgamentoPrisional</w:t>
+      </w:r>
+      <w:proofErr w:type="spellEnd"/>
+      <w:r>
+        <w:rPr>
+          <w:rFonts w:ascii="Consolas" w:hAnsi="Consolas" w:cs="Consolas"/>
+          <w:color w:val="000000"/>
+          <w:sz w:val="20"/>
+          <w:szCs w:val="20"/>
+          <w:shd w:val="clear" w:color="auto" w:fill="C0FFC0"/>
+        </w:rPr>
+        <w:t>(</w:t>
+      </w:r>
+      <w:proofErr w:type="gramEnd"/>
+      <w:r>
+        <w:rPr>
+          <w:rFonts w:ascii="Consolas" w:hAnsi="Consolas" w:cs="Consolas"/>
+          <w:color w:val="000000"/>
+          <w:sz w:val="20"/>
+          <w:szCs w:val="20"/>
+          <w:shd w:val="clear" w:color="auto" w:fill="C0FFC0"/>
+        </w:rPr>
+        <w:t>);</w:t>
+      </w:r>
+    </w:p>
+    <w:p>
+      <w:pPr>
+        <w:autoSpaceDE w:val="0"/>
+        <w:autoSpaceDN w:val="0"/>
+        <w:adjustRightInd w:val="0"/>
+        <w:spacing w:after="0" w:line="240" w:lineRule="auto"/>
+        <w:rPr>
+          <w:rFonts w:ascii="Consolas" w:hAnsi="Consolas" w:cs="Consolas"/>
+          <w:sz w:val="20"/>
+          <w:szCs w:val="20"/>
+        </w:rPr>
+      </w:pPr>
+      <w:r>
+        <w:rPr>
+          <w:rFonts w:ascii="Consolas" w:hAnsi="Consolas" w:cs="Consolas"/>
+          <w:color w:val="000000"/>
+          <w:sz w:val="20"/>
+          <w:szCs w:val="20"/>
+        </w:rPr>
+        <w:tab/>
+      </w:r>
+      <w:r>
+        <w:rPr>
+          <w:rFonts w:ascii="Consolas" w:hAnsi="Consolas" w:cs="Consolas"/>
+          <w:color w:val="000000"/>
+          <w:sz w:val="20"/>
+          <w:szCs w:val="20"/>
+        </w:rPr>
+        <w:tab/>
+      </w:r>
+    </w:p>
+    <w:p>
+      <w:pPr>
+        <w:autoSpaceDE w:val="0"/>
+        <w:autoSpaceDN w:val="0"/>
+        <w:adjustRightInd w:val="0"/>
+        <w:spacing w:after="0" w:line="240" w:lineRule="auto"/>
+        <w:rPr>
+          <w:rFonts w:ascii="Consolas" w:hAnsi="Consolas" w:cs="Consolas"/>
+          <w:sz w:val="20"/>
+          <w:szCs w:val="20"/>
+        </w:rPr>
+      </w:pPr>
+      <w:r>
+        <w:rPr>
+          <w:rFonts w:ascii="Consolas" w:hAnsi="Consolas" w:cs="Consolas"/>
+          <w:color w:val="000000"/>
+          <w:sz w:val="20"/>
+          <w:szCs w:val="20"/>
+        </w:rPr>
+        <w:tab/>
+      </w:r>
+      <w:r>
+        <w:rPr>
+          <w:rFonts w:ascii="Consolas" w:hAnsi="Consolas" w:cs="Consolas"/>
+          <w:color w:val="000000"/>
+          <w:sz w:val="20"/>
+          <w:szCs w:val="20"/>
+        </w:rPr>
+        <w:tab/>
+      </w:r>
+    </w:p>
+    <w:p>
+      <w:pPr>
+        <w:autoSpaceDE w:val="0"/>
+        <w:autoSpaceDN w:val="0"/>
+        <w:adjustRightInd w:val="0"/>
+        <w:spacing w:after="0" w:line="240" w:lineRule="auto"/>
+        <w:rPr>
+          <w:rFonts w:ascii="Consolas" w:hAnsi="Consolas" w:cs="Consolas"/>
+          <w:sz w:val="20"/>
+          <w:szCs w:val="20"/>
+        </w:rPr>
+      </w:pPr>
+      <w:r>
+        <w:rPr>
+          <w:rFonts w:ascii="Consolas" w:hAnsi="Consolas" w:cs="Consolas"/>
+          <w:color w:val="000000"/>
+          <w:sz w:val="20"/>
+          <w:szCs w:val="20"/>
+          <w:shd w:val="clear" w:color="auto" w:fill="C0FFC0"/>
+        </w:rPr>
+        <w:tab/>
+      </w:r>
+      <w:r>
+        <w:rPr>
+          <w:rFonts w:ascii="Consolas" w:hAnsi="Consolas" w:cs="Consolas"/>
+          <w:color w:val="000000"/>
+          <w:sz w:val="20"/>
+          <w:szCs w:val="20"/>
+          <w:shd w:val="clear" w:color="auto" w:fill="C0FFC0"/>
+        </w:rPr>
+        <w:tab/>
+      </w:r>
+      <w:proofErr w:type="spellStart"/>
+      <w:r>
+        <w:rPr>
+          <w:rFonts w:ascii="Consolas" w:hAnsi="Consolas" w:cs="Consolas"/>
+          <w:b/>
+          <w:bCs/>
+          <w:color w:val="7F0055"/>
+          <w:sz w:val="20"/>
+          <w:szCs w:val="20"/>
+          <w:shd w:val="clear" w:color="auto" w:fill="C0FFC0"/>
+        </w:rPr>
+        <w:t>int</w:t>
+      </w:r>
+      <w:proofErr w:type="spellEnd"/>
+      <w:r>
+        <w:rPr>
+          <w:rFonts w:ascii="Consolas" w:hAnsi="Consolas" w:cs="Consolas"/>
+          <w:color w:val="000000"/>
+          <w:sz w:val="20"/>
+          <w:szCs w:val="20"/>
+          <w:shd w:val="clear" w:color="auto" w:fill="C0FFC0"/>
+        </w:rPr>
+        <w:t xml:space="preserve"> </w:t>
+      </w:r>
+      <w:r>
+        <w:rPr>
+          <w:rFonts w:ascii="Consolas" w:hAnsi="Consolas" w:cs="Consolas"/>
+          <w:color w:val="6A3E3E"/>
+          <w:sz w:val="20"/>
+          <w:szCs w:val="20"/>
+          <w:shd w:val="clear" w:color="auto" w:fill="C0FFC0"/>
+        </w:rPr>
+        <w:t>suspeito1</w:t>
+      </w:r>
+      <w:r>
+        <w:rPr>
+          <w:rFonts w:ascii="Consolas" w:hAnsi="Consolas" w:cs="Consolas"/>
+          <w:color w:val="000000"/>
+          <w:sz w:val="20"/>
+          <w:szCs w:val="20"/>
+          <w:shd w:val="clear" w:color="auto" w:fill="C0FFC0"/>
+        </w:rPr>
+        <w:t xml:space="preserve"> = </w:t>
+      </w:r>
+      <w:proofErr w:type="spellStart"/>
+      <w:proofErr w:type="gramStart"/>
+      <w:r>
+        <w:rPr>
+          <w:rFonts w:ascii="Consolas" w:hAnsi="Consolas" w:cs="Consolas"/>
+          <w:color w:val="6A3E3E"/>
+          <w:sz w:val="20"/>
+          <w:szCs w:val="20"/>
+          <w:shd w:val="clear" w:color="auto" w:fill="C0FFC0"/>
+        </w:rPr>
+        <w:t>jp</w:t>
+      </w:r>
+      <w:r>
+        <w:rPr>
+          <w:rFonts w:ascii="Consolas" w:hAnsi="Consolas" w:cs="Consolas"/>
+          <w:color w:val="000000"/>
+          <w:sz w:val="20"/>
+          <w:szCs w:val="20"/>
+          <w:shd w:val="clear" w:color="auto" w:fill="C0FFC0"/>
+        </w:rPr>
+        <w:t>.calculaPena</w:t>
+      </w:r>
+      <w:proofErr w:type="spellEnd"/>
+      <w:proofErr w:type="gramEnd"/>
+      <w:r>
+        <w:rPr>
+          <w:rFonts w:ascii="Consolas" w:hAnsi="Consolas" w:cs="Consolas"/>
+          <w:color w:val="000000"/>
+          <w:sz w:val="20"/>
+          <w:szCs w:val="20"/>
+          <w:shd w:val="clear" w:color="auto" w:fill="C0FFC0"/>
+        </w:rPr>
+        <w:t>(</w:t>
+      </w:r>
+      <w:proofErr w:type="spellStart"/>
+      <w:r>
+        <w:rPr>
+          <w:rFonts w:ascii="Consolas" w:hAnsi="Consolas" w:cs="Consolas"/>
+          <w:color w:val="6A3E3E"/>
+          <w:sz w:val="20"/>
+          <w:szCs w:val="20"/>
+          <w:shd w:val="clear" w:color="auto" w:fill="C0FFC0"/>
+        </w:rPr>
+        <w:t>respostaPrisioneiroA</w:t>
+      </w:r>
+      <w:proofErr w:type="spellEnd"/>
+      <w:r>
+        <w:rPr>
+          <w:rFonts w:ascii="Consolas" w:hAnsi="Consolas" w:cs="Consolas"/>
+          <w:color w:val="000000"/>
+          <w:sz w:val="20"/>
+          <w:szCs w:val="20"/>
+          <w:shd w:val="clear" w:color="auto" w:fill="C0FFC0"/>
+        </w:rPr>
+        <w:t xml:space="preserve">, </w:t>
+      </w:r>
+      <w:proofErr w:type="spellStart"/>
+      <w:r>
+        <w:rPr>
+          <w:rFonts w:ascii="Consolas" w:hAnsi="Consolas" w:cs="Consolas"/>
+          <w:color w:val="6A3E3E"/>
+          <w:sz w:val="20"/>
+          <w:szCs w:val="20"/>
+          <w:shd w:val="clear" w:color="auto" w:fill="C0FFC0"/>
+        </w:rPr>
+        <w:t>respostaPrisioneiroB</w:t>
+      </w:r>
+      <w:proofErr w:type="spellEnd"/>
+      <w:r>
+        <w:rPr>
+          <w:rFonts w:ascii="Consolas" w:hAnsi="Consolas" w:cs="Consolas"/>
+          <w:color w:val="000000"/>
+          <w:sz w:val="20"/>
+          <w:szCs w:val="20"/>
+          <w:shd w:val="clear" w:color="auto" w:fill="C0FFC0"/>
+        </w:rPr>
+        <w:t>);</w:t>
+      </w:r>
+    </w:p>
+    <w:p>
+      <w:pPr>
+        <w:autoSpaceDE w:val="0"/>
+        <w:autoSpaceDN w:val="0"/>
+        <w:adjustRightInd w:val="0"/>
+        <w:spacing w:after="0" w:line="240" w:lineRule="auto"/>
+        <w:rPr>
+          <w:rFonts w:ascii="Consolas" w:hAnsi="Consolas" w:cs="Consolas"/>
+          <w:sz w:val="20"/>
+          <w:szCs w:val="20"/>
+        </w:rPr>
+      </w:pPr>
+      <w:r>
+        <w:rPr>
+          <w:rFonts w:ascii="Consolas" w:hAnsi="Consolas" w:cs="Consolas"/>
+          <w:color w:val="000000"/>
+          <w:sz w:val="20"/>
+          <w:szCs w:val="20"/>
+          <w:shd w:val="clear" w:color="auto" w:fill="C0FFC0"/>
+        </w:rPr>
+        <w:tab/>
+      </w:r>
+      <w:r>
+        <w:rPr>
+          <w:rFonts w:ascii="Consolas" w:hAnsi="Consolas" w:cs="Consolas"/>
+          <w:color w:val="000000"/>
+          <w:sz w:val="20"/>
+          <w:szCs w:val="20"/>
+          <w:shd w:val="clear" w:color="auto" w:fill="C0FFC0"/>
+        </w:rPr>
+        <w:tab/>
+      </w:r>
+      <w:proofErr w:type="spellStart"/>
+      <w:r>
+        <w:rPr>
+          <w:rFonts w:ascii="Consolas" w:hAnsi="Consolas" w:cs="Consolas"/>
+          <w:b/>
+          <w:bCs/>
+          <w:color w:val="7F0055"/>
+          <w:sz w:val="20"/>
+          <w:szCs w:val="20"/>
+          <w:shd w:val="clear" w:color="auto" w:fill="C0FFC0"/>
+        </w:rPr>
+        <w:t>int</w:t>
+      </w:r>
+      <w:proofErr w:type="spellEnd"/>
+      <w:r>
+        <w:rPr>
+          <w:rFonts w:ascii="Consolas" w:hAnsi="Consolas" w:cs="Consolas"/>
+          <w:color w:val="000000"/>
+          <w:sz w:val="20"/>
+          <w:szCs w:val="20"/>
+          <w:shd w:val="clear" w:color="auto" w:fill="C0FFC0"/>
+        </w:rPr>
+        <w:t xml:space="preserve"> </w:t>
+      </w:r>
+      <w:r>
+        <w:rPr>
+          <w:rFonts w:ascii="Consolas" w:hAnsi="Consolas" w:cs="Consolas"/>
+          <w:color w:val="6A3E3E"/>
+          <w:sz w:val="20"/>
+          <w:szCs w:val="20"/>
+          <w:shd w:val="clear" w:color="auto" w:fill="C0FFC0"/>
+        </w:rPr>
+        <w:t>suspeito2</w:t>
+      </w:r>
+      <w:r>
+        <w:rPr>
+          <w:rFonts w:ascii="Consolas" w:hAnsi="Consolas" w:cs="Consolas"/>
+          <w:color w:val="000000"/>
+          <w:sz w:val="20"/>
+          <w:szCs w:val="20"/>
+          <w:shd w:val="clear" w:color="auto" w:fill="C0FFC0"/>
+        </w:rPr>
+        <w:t xml:space="preserve"> = </w:t>
+      </w:r>
+      <w:proofErr w:type="spellStart"/>
+      <w:proofErr w:type="gramStart"/>
+      <w:r>
+        <w:rPr>
+          <w:rFonts w:ascii="Consolas" w:hAnsi="Consolas" w:cs="Consolas"/>
+          <w:color w:val="6A3E3E"/>
+          <w:sz w:val="20"/>
+          <w:szCs w:val="20"/>
+          <w:shd w:val="clear" w:color="auto" w:fill="C0FFC0"/>
+        </w:rPr>
+        <w:t>jp</w:t>
+      </w:r>
+      <w:r>
+        <w:rPr>
+          <w:rFonts w:ascii="Consolas" w:hAnsi="Consolas" w:cs="Consolas"/>
+          <w:color w:val="000000"/>
+          <w:sz w:val="20"/>
+          <w:szCs w:val="20"/>
+          <w:shd w:val="clear" w:color="auto" w:fill="C0FFC0"/>
+        </w:rPr>
+        <w:t>.calculaPena</w:t>
+      </w:r>
+      <w:proofErr w:type="spellEnd"/>
+      <w:proofErr w:type="gramEnd"/>
+      <w:r>
+        <w:rPr>
+          <w:rFonts w:ascii="Consolas" w:hAnsi="Consolas" w:cs="Consolas"/>
+          <w:color w:val="000000"/>
+          <w:sz w:val="20"/>
+          <w:szCs w:val="20"/>
+          <w:shd w:val="clear" w:color="auto" w:fill="C0FFC0"/>
+        </w:rPr>
+        <w:t>(</w:t>
+      </w:r>
+      <w:proofErr w:type="spellStart"/>
+      <w:r>
+        <w:rPr>
+          <w:rFonts w:ascii="Consolas" w:hAnsi="Consolas" w:cs="Consolas"/>
+          <w:color w:val="6A3E3E"/>
+          <w:sz w:val="20"/>
+          <w:szCs w:val="20"/>
+          <w:shd w:val="clear" w:color="auto" w:fill="C0FFC0"/>
+        </w:rPr>
+        <w:t>respostaPrisioneiroA</w:t>
+      </w:r>
+      <w:proofErr w:type="spellEnd"/>
+      <w:r>
+        <w:rPr>
+          <w:rFonts w:ascii="Consolas" w:hAnsi="Consolas" w:cs="Consolas"/>
+          <w:color w:val="000000"/>
+          <w:sz w:val="20"/>
+          <w:szCs w:val="20"/>
+          <w:shd w:val="clear" w:color="auto" w:fill="C0FFC0"/>
+        </w:rPr>
+        <w:t xml:space="preserve">, </w:t>
+      </w:r>
+      <w:proofErr w:type="spellStart"/>
+      <w:r>
+        <w:rPr>
+          <w:rFonts w:ascii="Consolas" w:hAnsi="Consolas" w:cs="Consolas"/>
+          <w:color w:val="6A3E3E"/>
+          <w:sz w:val="20"/>
+          <w:szCs w:val="20"/>
+          <w:shd w:val="clear" w:color="auto" w:fill="C0FFC0"/>
+        </w:rPr>
+        <w:t>respostaPrisioneiroC</w:t>
+      </w:r>
+      <w:proofErr w:type="spellEnd"/>
+      <w:r>
+        <w:rPr>
+          <w:rFonts w:ascii="Consolas" w:hAnsi="Consolas" w:cs="Consolas"/>
+          <w:color w:val="000000"/>
+          <w:sz w:val="20"/>
+          <w:szCs w:val="20"/>
+          <w:shd w:val="clear" w:color="auto" w:fill="C0FFC0"/>
+        </w:rPr>
+        <w:t>);</w:t>
+      </w:r>
+    </w:p>
+    <w:p>
+      <w:pPr>
+        <w:autoSpaceDE w:val="0"/>
+        <w:autoSpaceDN w:val="0"/>
+        <w:adjustRightInd w:val="0"/>
+        <w:spacing w:after="0" w:line="240" w:lineRule="auto"/>
+        <w:rPr>
+          <w:rFonts w:ascii="Consolas" w:hAnsi="Consolas" w:cs="Consolas"/>
+          <w:sz w:val="20"/>
+          <w:szCs w:val="20"/>
+        </w:rPr>
+      </w:pPr>
+      <w:r>
+        <w:rPr>
+          <w:rFonts w:ascii="Consolas" w:hAnsi="Consolas" w:cs="Consolas"/>
+          <w:color w:val="000000"/>
+          <w:sz w:val="20"/>
+          <w:szCs w:val="20"/>
+          <w:shd w:val="clear" w:color="auto" w:fill="C0FFC0"/>
+        </w:rPr>
+        <w:tab/>
+      </w:r>
+      <w:r>
+        <w:rPr>
+          <w:rFonts w:ascii="Consolas" w:hAnsi="Consolas" w:cs="Consolas"/>
+          <w:color w:val="000000"/>
+          <w:sz w:val="20"/>
+          <w:szCs w:val="20"/>
+          <w:shd w:val="clear" w:color="auto" w:fill="C0FFC0"/>
+        </w:rPr>
+        <w:tab/>
+      </w:r>
+      <w:proofErr w:type="spellStart"/>
+      <w:r>
+        <w:rPr>
+          <w:rFonts w:ascii="Consolas" w:hAnsi="Consolas" w:cs="Consolas"/>
+          <w:b/>
+          <w:bCs/>
+          <w:color w:val="7F0055"/>
+          <w:sz w:val="20"/>
+          <w:szCs w:val="20"/>
+          <w:shd w:val="clear" w:color="auto" w:fill="C0FFC0"/>
+        </w:rPr>
+        <w:t>int</w:t>
+      </w:r>
+      <w:proofErr w:type="spellEnd"/>
+      <w:r>
+        <w:rPr>
+          <w:rFonts w:ascii="Consolas" w:hAnsi="Consolas" w:cs="Consolas"/>
+          <w:color w:val="000000"/>
+          <w:sz w:val="20"/>
+          <w:szCs w:val="20"/>
+          <w:shd w:val="clear" w:color="auto" w:fill="C0FFC0"/>
+        </w:rPr>
+        <w:t xml:space="preserve"> </w:t>
+      </w:r>
+      <w:r>
+        <w:rPr>
+          <w:rFonts w:ascii="Consolas" w:hAnsi="Consolas" w:cs="Consolas"/>
+          <w:color w:val="6A3E3E"/>
+          <w:sz w:val="20"/>
+          <w:szCs w:val="20"/>
+          <w:shd w:val="clear" w:color="auto" w:fill="F0D8A8"/>
+        </w:rPr>
+        <w:t>suspeito3</w:t>
+      </w:r>
+      <w:r>
+        <w:rPr>
+          <w:rFonts w:ascii="Consolas" w:hAnsi="Consolas" w:cs="Consolas"/>
+          <w:color w:val="000000"/>
+          <w:sz w:val="20"/>
+          <w:szCs w:val="20"/>
+          <w:shd w:val="clear" w:color="auto" w:fill="C0FFC0"/>
+        </w:rPr>
+        <w:t xml:space="preserve"> = </w:t>
+      </w:r>
+      <w:proofErr w:type="spellStart"/>
+      <w:proofErr w:type="gramStart"/>
+      <w:r>
+        <w:rPr>
+          <w:rFonts w:ascii="Consolas" w:hAnsi="Consolas" w:cs="Consolas"/>
+          <w:color w:val="6A3E3E"/>
+          <w:sz w:val="20"/>
+          <w:szCs w:val="20"/>
+          <w:shd w:val="clear" w:color="auto" w:fill="C0FFC0"/>
+        </w:rPr>
+        <w:t>jp</w:t>
+      </w:r>
+      <w:r>
+        <w:rPr>
+          <w:rFonts w:ascii="Consolas" w:hAnsi="Consolas" w:cs="Consolas"/>
+          <w:color w:val="000000"/>
+          <w:sz w:val="20"/>
+          <w:szCs w:val="20"/>
+          <w:shd w:val="clear" w:color="auto" w:fill="C0FFC0"/>
+        </w:rPr>
+        <w:t>.calculaPena</w:t>
+      </w:r>
+      <w:proofErr w:type="spellEnd"/>
+      <w:proofErr w:type="gramEnd"/>
+      <w:r>
+        <w:rPr>
+          <w:rFonts w:ascii="Consolas" w:hAnsi="Consolas" w:cs="Consolas"/>
+          <w:color w:val="000000"/>
+          <w:sz w:val="20"/>
+          <w:szCs w:val="20"/>
+          <w:shd w:val="clear" w:color="auto" w:fill="C0FFC0"/>
+        </w:rPr>
+        <w:t>(</w:t>
+      </w:r>
+      <w:proofErr w:type="spellStart"/>
+      <w:r>
+        <w:rPr>
+          <w:rFonts w:ascii="Consolas" w:hAnsi="Consolas" w:cs="Consolas"/>
+          <w:color w:val="6A3E3E"/>
+          <w:sz w:val="20"/>
+          <w:szCs w:val="20"/>
+          <w:shd w:val="clear" w:color="auto" w:fill="C0FFC0"/>
+        </w:rPr>
+        <w:t>respostaPrisioneiroC</w:t>
+      </w:r>
+      <w:proofErr w:type="spellEnd"/>
+      <w:r>
+        <w:rPr>
+          <w:rFonts w:ascii="Consolas" w:hAnsi="Consolas" w:cs="Consolas"/>
+          <w:color w:val="000000"/>
+          <w:sz w:val="20"/>
+          <w:szCs w:val="20"/>
+          <w:shd w:val="clear" w:color="auto" w:fill="C0FFC0"/>
+        </w:rPr>
+        <w:t xml:space="preserve">, </w:t>
+      </w:r>
+      <w:proofErr w:type="spellStart"/>
+      <w:r>
+        <w:rPr>
+          <w:rFonts w:ascii="Consolas" w:hAnsi="Consolas" w:cs="Consolas"/>
+          <w:color w:val="6A3E3E"/>
+          <w:sz w:val="20"/>
+          <w:szCs w:val="20"/>
+          <w:shd w:val="clear" w:color="auto" w:fill="C0FFC0"/>
+        </w:rPr>
+        <w:t>respostaPrisioneiroB</w:t>
+      </w:r>
+      <w:proofErr w:type="spellEnd"/>
+      <w:r>
+        <w:rPr>
+          <w:rFonts w:ascii="Consolas" w:hAnsi="Consolas" w:cs="Consolas"/>
+          <w:color w:val="000000"/>
+          <w:sz w:val="20"/>
+          <w:szCs w:val="20"/>
+          <w:shd w:val="clear" w:color="auto" w:fill="C0FFC0"/>
+        </w:rPr>
+        <w:t>);</w:t>
+      </w:r>
+    </w:p>
+    <w:p>
+      <w:pPr>
+        <w:autoSpaceDE w:val="0"/>
+        <w:autoSpaceDN w:val="0"/>
+        <w:adjustRightInd w:val="0"/>
+        <w:spacing w:after="0" w:line="240" w:lineRule="auto"/>
+        <w:rPr>
+          <w:rFonts w:ascii="Consolas" w:hAnsi="Consolas" w:cs="Consolas"/>
+          <w:sz w:val="20"/>
+          <w:szCs w:val="20"/>
+        </w:rPr>
+      </w:pPr>
+      <w:r>
+        <w:rPr>
+          <w:rFonts w:ascii="Consolas" w:hAnsi="Consolas" w:cs="Consolas"/>
+          <w:color w:val="000000"/>
+          <w:sz w:val="20"/>
+          <w:szCs w:val="20"/>
+          <w:shd w:val="clear" w:color="auto" w:fill="C0FFC0"/>
+        </w:rPr>
+        <w:tab/>
+      </w:r>
+      <w:r>
+        <w:rPr>
+          <w:rFonts w:ascii="Consolas" w:hAnsi="Consolas" w:cs="Consolas"/>
+          <w:color w:val="000000"/>
+          <w:sz w:val="20"/>
+          <w:szCs w:val="20"/>
+          <w:shd w:val="clear" w:color="auto" w:fill="C0FFC0"/>
+        </w:rPr>
+        <w:tab/>
+      </w:r>
+      <w:proofErr w:type="spellStart"/>
+      <w:r>
+        <w:rPr>
+          <w:rFonts w:ascii="Consolas" w:hAnsi="Consolas" w:cs="Consolas"/>
+          <w:b/>
+          <w:bCs/>
+          <w:color w:val="7F0055"/>
+          <w:sz w:val="20"/>
+          <w:szCs w:val="20"/>
+          <w:shd w:val="clear" w:color="auto" w:fill="C0FFC0"/>
+        </w:rPr>
+        <w:t>int</w:t>
+      </w:r>
+      <w:proofErr w:type="spellEnd"/>
+      <w:r>
+        <w:rPr>
+          <w:rFonts w:ascii="Consolas" w:hAnsi="Consolas" w:cs="Consolas"/>
+          <w:color w:val="000000"/>
+          <w:sz w:val="20"/>
+          <w:szCs w:val="20"/>
+          <w:shd w:val="clear" w:color="auto" w:fill="C0FFC0"/>
+        </w:rPr>
+        <w:t xml:space="preserve"> </w:t>
+      </w:r>
+      <w:r>
+        <w:rPr>
+          <w:rFonts w:ascii="Consolas" w:hAnsi="Consolas" w:cs="Consolas"/>
+          <w:color w:val="6A3E3E"/>
+          <w:sz w:val="20"/>
+          <w:szCs w:val="20"/>
+          <w:shd w:val="clear" w:color="auto" w:fill="C0FFC0"/>
+        </w:rPr>
+        <w:t>suspeito4</w:t>
+      </w:r>
+      <w:r>
+        <w:rPr>
+          <w:rFonts w:ascii="Consolas" w:hAnsi="Consolas" w:cs="Consolas"/>
+          <w:color w:val="000000"/>
+          <w:sz w:val="20"/>
+          <w:szCs w:val="20"/>
+          <w:shd w:val="clear" w:color="auto" w:fill="C0FFC0"/>
+        </w:rPr>
+        <w:t xml:space="preserve"> = </w:t>
+      </w:r>
+      <w:proofErr w:type="spellStart"/>
+      <w:proofErr w:type="gramStart"/>
+      <w:r>
+        <w:rPr>
+          <w:rFonts w:ascii="Consolas" w:hAnsi="Consolas" w:cs="Consolas"/>
+          <w:color w:val="6A3E3E"/>
+          <w:sz w:val="20"/>
+          <w:szCs w:val="20"/>
+          <w:shd w:val="clear" w:color="auto" w:fill="C0FFC0"/>
+        </w:rPr>
+        <w:t>jp</w:t>
+      </w:r>
+      <w:r>
+        <w:rPr>
+          <w:rFonts w:ascii="Consolas" w:hAnsi="Consolas" w:cs="Consolas"/>
+          <w:color w:val="000000"/>
+          <w:sz w:val="20"/>
+          <w:szCs w:val="20"/>
+          <w:shd w:val="clear" w:color="auto" w:fill="C0FFC0"/>
+        </w:rPr>
+        <w:t>.calculaPena</w:t>
+      </w:r>
+      <w:proofErr w:type="spellEnd"/>
+      <w:proofErr w:type="gramEnd"/>
+      <w:r>
+        <w:rPr>
+          <w:rFonts w:ascii="Consolas" w:hAnsi="Consolas" w:cs="Consolas"/>
+          <w:color w:val="000000"/>
+          <w:sz w:val="20"/>
+          <w:szCs w:val="20"/>
+          <w:shd w:val="clear" w:color="auto" w:fill="C0FFC0"/>
+        </w:rPr>
+        <w:t>(</w:t>
+      </w:r>
+      <w:proofErr w:type="spellStart"/>
+      <w:r>
+        <w:rPr>
+          <w:rFonts w:ascii="Consolas" w:hAnsi="Consolas" w:cs="Consolas"/>
+          <w:color w:val="6A3E3E"/>
+          <w:sz w:val="20"/>
+          <w:szCs w:val="20"/>
+          <w:shd w:val="clear" w:color="auto" w:fill="C0FFC0"/>
+        </w:rPr>
+        <w:t>respostaPrisioneiroC</w:t>
+      </w:r>
+      <w:proofErr w:type="spellEnd"/>
+      <w:r>
+        <w:rPr>
+          <w:rFonts w:ascii="Consolas" w:hAnsi="Consolas" w:cs="Consolas"/>
+          <w:color w:val="000000"/>
+          <w:sz w:val="20"/>
+          <w:szCs w:val="20"/>
+          <w:shd w:val="clear" w:color="auto" w:fill="C0FFC0"/>
+        </w:rPr>
+        <w:t xml:space="preserve">, </w:t>
+      </w:r>
+      <w:proofErr w:type="spellStart"/>
+      <w:r>
+        <w:rPr>
+          <w:rFonts w:ascii="Consolas" w:hAnsi="Consolas" w:cs="Consolas"/>
+          <w:color w:val="6A3E3E"/>
+          <w:sz w:val="20"/>
+          <w:szCs w:val="20"/>
+          <w:shd w:val="clear" w:color="auto" w:fill="C0FFC0"/>
+        </w:rPr>
+        <w:t>respostaPrisioneiroC</w:t>
+      </w:r>
+      <w:proofErr w:type="spellEnd"/>
+      <w:r>
+        <w:rPr>
+          <w:rFonts w:ascii="Consolas" w:hAnsi="Consolas" w:cs="Consolas"/>
+          <w:color w:val="000000"/>
+          <w:sz w:val="20"/>
+          <w:szCs w:val="20"/>
+          <w:shd w:val="clear" w:color="auto" w:fill="C0FFC0"/>
+        </w:rPr>
+        <w:t>);</w:t>
+      </w:r>
+    </w:p>
+    <w:p>
+      <w:pPr>
+        <w:autoSpaceDE w:val="0"/>
+        <w:autoSpaceDN w:val="0"/>
+        <w:adjustRightInd w:val="0"/>
+        <w:spacing w:after="0" w:line="240" w:lineRule="auto"/>
+        <w:rPr>
+          <w:rFonts w:ascii="Consolas" w:hAnsi="Consolas" w:cs="Consolas"/>
+          <w:sz w:val="20"/>
+          <w:szCs w:val="20"/>
+        </w:rPr>
+      </w:pPr>
+      <w:r>
+        <w:rPr>
+          <w:rFonts w:ascii="Consolas" w:hAnsi="Consolas" w:cs="Consolas"/>
+          <w:color w:val="000000"/>
+          <w:sz w:val="20"/>
+          <w:szCs w:val="20"/>
+        </w:rPr>
+        <w:tab/>
+      </w:r>
+      <w:r>
+        <w:rPr>
+          <w:rFonts w:ascii="Consolas" w:hAnsi="Consolas" w:cs="Consolas"/>
+          <w:color w:val="000000"/>
+          <w:sz w:val="20"/>
+          <w:szCs w:val="20"/>
+        </w:rPr>
+        <w:tab/>
+      </w:r>
+    </w:p>
+    <w:p>
+      <w:pPr>
+        <w:autoSpaceDE w:val="0"/>
+        <w:autoSpaceDN w:val="0"/>
+        <w:adjustRightInd w:val="0"/>
+        <w:spacing w:after="0" w:line="240" w:lineRule="auto"/>
+        <w:rPr>
+          <w:rFonts w:ascii="Consolas" w:hAnsi="Consolas" w:cs="Consolas"/>
+          <w:sz w:val="20"/>
+          <w:szCs w:val="20"/>
+        </w:rPr>
+      </w:pPr>
+      <w:r>
+        <w:rPr>
+          <w:rFonts w:ascii="Consolas" w:hAnsi="Consolas" w:cs="Consolas"/>
+          <w:color w:val="000000"/>
+          <w:sz w:val="20"/>
+          <w:szCs w:val="20"/>
+          <w:shd w:val="clear" w:color="auto" w:fill="C0FFC0"/>
+        </w:rPr>
+        <w:tab/>
+        <w:t xml:space="preserve">    </w:t>
+      </w:r>
+      <w:proofErr w:type="spellStart"/>
+      <w:proofErr w:type="gramStart"/>
+      <w:r>
+        <w:rPr>
+          <w:rFonts w:ascii="Consolas" w:hAnsi="Consolas" w:cs="Consolas"/>
+          <w:i/>
+          <w:iCs/>
+          <w:color w:val="000000"/>
+          <w:sz w:val="20"/>
+          <w:szCs w:val="20"/>
+          <w:shd w:val="clear" w:color="auto" w:fill="C0FFC0"/>
+        </w:rPr>
+        <w:t>assertEquals</w:t>
+      </w:r>
+      <w:proofErr w:type="spellEnd"/>
+      <w:r>
+        <w:rPr>
+          <w:rFonts w:ascii="Consolas" w:hAnsi="Consolas" w:cs="Consolas"/>
+          <w:color w:val="000000"/>
+          <w:sz w:val="20"/>
+          <w:szCs w:val="20"/>
+          <w:shd w:val="clear" w:color="auto" w:fill="C0FFC0"/>
+        </w:rPr>
+        <w:t>(</w:t>
+      </w:r>
+      <w:proofErr w:type="gramEnd"/>
+      <w:r>
+        <w:rPr>
+          <w:rFonts w:ascii="Consolas" w:hAnsi="Consolas" w:cs="Consolas"/>
+          <w:color w:val="000000"/>
+          <w:sz w:val="20"/>
+          <w:szCs w:val="20"/>
+          <w:shd w:val="clear" w:color="auto" w:fill="C0FFC0"/>
+        </w:rPr>
+        <w:t xml:space="preserve">15, </w:t>
+      </w:r>
+      <w:r>
+        <w:rPr>
+          <w:rFonts w:ascii="Consolas" w:hAnsi="Consolas" w:cs="Consolas"/>
+          <w:color w:val="6A3E3E"/>
+          <w:sz w:val="20"/>
+          <w:szCs w:val="20"/>
+          <w:shd w:val="clear" w:color="auto" w:fill="C0FFC0"/>
+        </w:rPr>
+        <w:t>suspeito1</w:t>
+      </w:r>
+      <w:r>
+        <w:rPr>
+          <w:rFonts w:ascii="Consolas" w:hAnsi="Consolas" w:cs="Consolas"/>
+          <w:color w:val="000000"/>
+          <w:sz w:val="20"/>
+          <w:szCs w:val="20"/>
+          <w:shd w:val="clear" w:color="auto" w:fill="C0FFC0"/>
+        </w:rPr>
+        <w:t>);</w:t>
+      </w:r>
+    </w:p>
+    <w:p>
+      <w:pPr>
+        <w:autoSpaceDE w:val="0"/>
+        <w:autoSpaceDN w:val="0"/>
+        <w:adjustRightInd w:val="0"/>
+        <w:spacing w:after="0" w:line="240" w:lineRule="auto"/>
+        <w:rPr>
+          <w:rFonts w:ascii="Consolas" w:hAnsi="Consolas" w:cs="Consolas"/>
+          <w:sz w:val="20"/>
+          <w:szCs w:val="20"/>
+        </w:rPr>
+      </w:pPr>
+      <w:r>
+        <w:rPr>
+          <w:rFonts w:ascii="Consolas" w:hAnsi="Consolas" w:cs="Consolas"/>
+          <w:color w:val="000000"/>
+          <w:sz w:val="20"/>
+          <w:szCs w:val="20"/>
+          <w:shd w:val="clear" w:color="auto" w:fill="C0FFC0"/>
+        </w:rPr>
+        <w:tab/>
+        <w:t xml:space="preserve">    </w:t>
+      </w:r>
+      <w:proofErr w:type="spellStart"/>
+      <w:r>
+        <w:rPr>
+          <w:rFonts w:ascii="Consolas" w:hAnsi="Consolas" w:cs="Consolas"/>
+          <w:i/>
+          <w:iCs/>
+          <w:color w:val="000000"/>
+          <w:sz w:val="20"/>
+          <w:szCs w:val="20"/>
+          <w:shd w:val="clear" w:color="auto" w:fill="C0FFC0"/>
+        </w:rPr>
+        <w:t>assertEquals</w:t>
+      </w:r>
+      <w:proofErr w:type="spellEnd"/>
+      <w:r>
+        <w:rPr>
+          <w:rFonts w:ascii="Consolas" w:hAnsi="Consolas" w:cs="Consolas"/>
+          <w:color w:val="000000"/>
+          <w:sz w:val="20"/>
+          <w:szCs w:val="20"/>
+          <w:shd w:val="clear" w:color="auto" w:fill="C0FFC0"/>
+        </w:rPr>
+        <w:t>(</w:t>
+      </w:r>
+      <w:proofErr w:type="gramStart"/>
+      <w:r>
+        <w:rPr>
+          <w:rFonts w:ascii="Consolas" w:hAnsi="Consolas" w:cs="Consolas"/>
+          <w:color w:val="000000"/>
+          <w:sz w:val="20"/>
+          <w:szCs w:val="20"/>
+          <w:shd w:val="clear" w:color="auto" w:fill="C0FFC0"/>
+        </w:rPr>
+        <w:t>10,</w:t>
+      </w:r>
+      <w:r>
+        <w:rPr>
+          <w:rFonts w:ascii="Consolas" w:hAnsi="Consolas" w:cs="Consolas"/>
+          <w:color w:val="6A3E3E"/>
+          <w:sz w:val="20"/>
+          <w:szCs w:val="20"/>
+          <w:shd w:val="clear" w:color="auto" w:fill="C0FFC0"/>
+        </w:rPr>
+        <w:t>suspeito</w:t>
+      </w:r>
+      <w:proofErr w:type="gramEnd"/>
+      <w:r>
+        <w:rPr>
+          <w:rFonts w:ascii="Consolas" w:hAnsi="Consolas" w:cs="Consolas"/>
+          <w:color w:val="6A3E3E"/>
+          <w:sz w:val="20"/>
+          <w:szCs w:val="20"/>
+          <w:shd w:val="clear" w:color="auto" w:fill="C0FFC0"/>
+        </w:rPr>
+        <w:t>2</w:t>
+      </w:r>
+      <w:r>
+        <w:rPr>
+          <w:rFonts w:ascii="Consolas" w:hAnsi="Consolas" w:cs="Consolas"/>
+          <w:color w:val="000000"/>
+          <w:sz w:val="20"/>
+          <w:szCs w:val="20"/>
+          <w:shd w:val="clear" w:color="auto" w:fill="C0FFC0"/>
+        </w:rPr>
+        <w:t>);</w:t>
+      </w:r>
+    </w:p>
+    <w:p>
+      <w:pPr>
+        <w:autoSpaceDE w:val="0"/>
+        <w:autoSpaceDN w:val="0"/>
+        <w:adjustRightInd w:val="0"/>
+        <w:spacing w:after="0" w:line="240" w:lineRule="auto"/>
+        <w:rPr>
+          <w:rFonts w:ascii="Consolas" w:hAnsi="Consolas" w:cs="Consolas"/>
+          <w:sz w:val="20"/>
+          <w:szCs w:val="20"/>
+        </w:rPr>
+      </w:pPr>
+      <w:r>
+        <w:rPr>
+          <w:rFonts w:ascii="Consolas" w:hAnsi="Consolas" w:cs="Consolas"/>
+          <w:color w:val="000000"/>
+          <w:sz w:val="20"/>
+          <w:szCs w:val="20"/>
+          <w:shd w:val="clear" w:color="auto" w:fill="C0FFC0"/>
+        </w:rPr>
+        <w:tab/>
+        <w:t xml:space="preserve">    </w:t>
+      </w:r>
+      <w:proofErr w:type="spellStart"/>
+      <w:r>
+        <w:rPr>
+          <w:rFonts w:ascii="Consolas" w:hAnsi="Consolas" w:cs="Consolas"/>
+          <w:i/>
+          <w:iCs/>
+          <w:color w:val="000000"/>
+          <w:sz w:val="20"/>
+          <w:szCs w:val="20"/>
+          <w:shd w:val="clear" w:color="auto" w:fill="C0FFC0"/>
+        </w:rPr>
+        <w:t>assertEquals</w:t>
+      </w:r>
+      <w:proofErr w:type="spellEnd"/>
+      <w:r>
+        <w:rPr>
+          <w:rFonts w:ascii="Consolas" w:hAnsi="Consolas" w:cs="Consolas"/>
+          <w:color w:val="000000"/>
+          <w:sz w:val="20"/>
+          <w:szCs w:val="20"/>
+          <w:shd w:val="clear" w:color="auto" w:fill="C0FFC0"/>
+        </w:rPr>
+        <w:t>(</w:t>
+      </w:r>
+      <w:proofErr w:type="gramStart"/>
+      <w:r>
+        <w:rPr>
+          <w:rFonts w:ascii="Consolas" w:hAnsi="Consolas" w:cs="Consolas"/>
+          <w:color w:val="000000"/>
+          <w:sz w:val="20"/>
+          <w:szCs w:val="20"/>
+          <w:shd w:val="clear" w:color="auto" w:fill="C0FFC0"/>
+        </w:rPr>
+        <w:t>10,</w:t>
+      </w:r>
+      <w:r>
+        <w:rPr>
+          <w:rFonts w:ascii="Consolas" w:hAnsi="Consolas" w:cs="Consolas"/>
+          <w:color w:val="6A3E3E"/>
+          <w:sz w:val="20"/>
+          <w:szCs w:val="20"/>
+          <w:shd w:val="clear" w:color="auto" w:fill="D4D4D4"/>
+        </w:rPr>
+        <w:t>suspeito</w:t>
+      </w:r>
+      <w:proofErr w:type="gramEnd"/>
+      <w:r>
+        <w:rPr>
+          <w:rFonts w:ascii="Consolas" w:hAnsi="Consolas" w:cs="Consolas"/>
+          <w:color w:val="6A3E3E"/>
+          <w:sz w:val="20"/>
+          <w:szCs w:val="20"/>
+          <w:shd w:val="clear" w:color="auto" w:fill="D4D4D4"/>
+        </w:rPr>
+        <w:t>3</w:t>
+      </w:r>
+      <w:r>
+        <w:rPr>
+          <w:rFonts w:ascii="Consolas" w:hAnsi="Consolas" w:cs="Consolas"/>
+          <w:color w:val="000000"/>
+          <w:sz w:val="20"/>
+          <w:szCs w:val="20"/>
+          <w:shd w:val="clear" w:color="auto" w:fill="C0FFC0"/>
+        </w:rPr>
+        <w:t>);</w:t>
+      </w:r>
+    </w:p>
+    <w:p>
+      <w:pPr>
+        <w:autoSpaceDE w:val="0"/>
+        <w:autoSpaceDN w:val="0"/>
+        <w:adjustRightInd w:val="0"/>
+        <w:spacing w:after="0" w:line="240" w:lineRule="auto"/>
+        <w:rPr>
+          <w:rFonts w:ascii="Consolas" w:hAnsi="Consolas" w:cs="Consolas"/>
+          <w:sz w:val="20"/>
+          <w:szCs w:val="20"/>
+        </w:rPr>
+      </w:pPr>
+      <w:r>
+        <w:rPr>
+          <w:rFonts w:ascii="Consolas" w:hAnsi="Consolas" w:cs="Consolas"/>
+          <w:color w:val="000000"/>
+          <w:sz w:val="20"/>
+          <w:szCs w:val="20"/>
+          <w:shd w:val="clear" w:color="auto" w:fill="C0FFC0"/>
+        </w:rPr>
+        <w:tab/>
+        <w:t xml:space="preserve">    </w:t>
+      </w:r>
+      <w:proofErr w:type="spellStart"/>
+      <w:r>
+        <w:rPr>
+          <w:rFonts w:ascii="Consolas" w:hAnsi="Consolas" w:cs="Consolas"/>
+          <w:i/>
+          <w:iCs/>
+          <w:color w:val="000000"/>
+          <w:sz w:val="20"/>
+          <w:szCs w:val="20"/>
+          <w:shd w:val="clear" w:color="auto" w:fill="C0FFC0"/>
+        </w:rPr>
+        <w:t>assertEquals</w:t>
+      </w:r>
+      <w:proofErr w:type="spellEnd"/>
+      <w:r>
+        <w:rPr>
+          <w:rFonts w:ascii="Consolas" w:hAnsi="Consolas" w:cs="Consolas"/>
+          <w:color w:val="000000"/>
+          <w:sz w:val="20"/>
+          <w:szCs w:val="20"/>
+          <w:shd w:val="clear" w:color="auto" w:fill="C0FFC0"/>
+        </w:rPr>
+        <w:t>(</w:t>
+      </w:r>
+      <w:proofErr w:type="gramStart"/>
+      <w:r>
+        <w:rPr>
+          <w:rFonts w:ascii="Consolas" w:hAnsi="Consolas" w:cs="Consolas"/>
+          <w:color w:val="000000"/>
+          <w:sz w:val="20"/>
+          <w:szCs w:val="20"/>
+          <w:shd w:val="clear" w:color="auto" w:fill="C0FFC0"/>
+        </w:rPr>
+        <w:t>11,</w:t>
+      </w:r>
+      <w:r>
+        <w:rPr>
+          <w:rFonts w:ascii="Consolas" w:hAnsi="Consolas" w:cs="Consolas"/>
+          <w:color w:val="6A3E3E"/>
+          <w:sz w:val="20"/>
+          <w:szCs w:val="20"/>
+          <w:shd w:val="clear" w:color="auto" w:fill="D4D4D4"/>
+        </w:rPr>
+        <w:t>suspeito</w:t>
+      </w:r>
+      <w:proofErr w:type="gramEnd"/>
+      <w:r>
+        <w:rPr>
+          <w:rFonts w:ascii="Consolas" w:hAnsi="Consolas" w:cs="Consolas"/>
+          <w:color w:val="6A3E3E"/>
+          <w:sz w:val="20"/>
+          <w:szCs w:val="20"/>
+          <w:shd w:val="clear" w:color="auto" w:fill="C0FFC0"/>
+        </w:rPr>
+        <w:t>4</w:t>
+      </w:r>
+      <w:r>
+        <w:rPr>
+          <w:rFonts w:ascii="Consolas" w:hAnsi="Consolas" w:cs="Consolas"/>
+          <w:color w:val="000000"/>
+          <w:sz w:val="20"/>
+          <w:szCs w:val="20"/>
+          <w:shd w:val="clear" w:color="auto" w:fill="C0FFC0"/>
+        </w:rPr>
+        <w:t>);</w:t>
+      </w:r>
+    </w:p>
+    <w:p>
+      <w:pPr>
+        <w:autoSpaceDE w:val="0"/>
+        <w:autoSpaceDN w:val="0"/>
+        <w:adjustRightInd w:val="0"/>
+        <w:spacing w:after="0" w:line="240" w:lineRule="auto"/>
+        <w:rPr>
+          <w:rFonts w:ascii="Consolas" w:hAnsi="Consolas" w:cs="Consolas"/>
+          <w:sz w:val="20"/>
+          <w:szCs w:val="20"/>
+        </w:rPr>
+      </w:pPr>
+      <w:r>
+        <w:rPr>
+          <w:rFonts w:ascii="Consolas" w:hAnsi="Consolas" w:cs="Consolas"/>
+          <w:color w:val="000000"/>
+          <w:sz w:val="20"/>
+          <w:szCs w:val="20"/>
+          <w:shd w:val="clear" w:color="auto" w:fill="C0FFC0"/>
+        </w:rPr>
+        <w:tab/>
+        <w:t>}</w:t>
+      </w:r>
+    </w:p>
+    <w:p>
+      <w:pPr>
+        <w:autoSpaceDE w:val="0"/>
+        <w:autoSpaceDN w:val="0"/>
+        <w:adjustRightInd w:val="0"/>
+        <w:spacing w:after="0" w:line="240" w:lineRule="auto"/>
+        <w:rPr>
+          <w:rFonts w:ascii="Consolas" w:hAnsi="Consolas" w:cs="Consolas"/>
+          <w:sz w:val="20"/>
+          <w:szCs w:val="20"/>
+        </w:rPr>
+      </w:pPr>
+    </w:p>
+    <w:p>
+      <w:pPr>
+        <w:autoSpaceDE w:val="0"/>
+        <w:autoSpaceDN w:val="0"/>
+        <w:adjustRightInd w:val="0"/>
+        <w:spacing w:after="0" w:line="240" w:lineRule="auto"/>
+        <w:rPr>
+          <w:rFonts w:ascii="Consolas" w:hAnsi="Consolas" w:cs="Consolas"/>
+          <w:sz w:val="20"/>
+          <w:szCs w:val="20"/>
+        </w:rPr>
+      </w:pPr>
+      <w:r>
+        <w:rPr>
+          <w:rFonts w:ascii="Consolas" w:hAnsi="Consolas" w:cs="Consolas"/>
+          <w:color w:val="000000"/>
+          <w:sz w:val="20"/>
+          <w:szCs w:val="20"/>
+        </w:rPr>
+        <w:t>}</w:t>
+      </w:r>
+    </w:p>
+    <w:p>
+      <w:pPr>
         <w:rPr>
           <w:rFonts w:ascii="Arial" w:hAnsi="Arial" w:cs="Arial"/>
           <w:sz w:val="24"/>
@@ -2118,6 +4135,7 @@
           <w:sz w:val="24"/>
           <w:szCs w:val="24"/>
         </w:rPr>
+        <w:lastRenderedPageBreak/>
         <w:t xml:space="preserve">Ocorreu erro na primeira rodagem, pois não possuía a classe </w:t>
       </w:r>
       <w:proofErr w:type="spellStart"/>
@@ -2155,7 +4173,25 @@
           <w:sz w:val="24"/>
           <w:szCs w:val="24"/>
         </w:rPr>
-        <w:t xml:space="preserve">Na segunda rodagem, com  a criação de uma </w:t>
+        <w:t xml:space="preserve">Na segunda rodagem, </w:t>
+      </w:r>
+      <w:proofErr w:type="gramStart"/>
+      <w:r>
+        <w:rPr>
+          <w:rFonts w:ascii="Arial" w:hAnsi="Arial" w:cs="Arial"/>
+          <w:sz w:val="24"/>
+          <w:szCs w:val="24"/>
+        </w:rPr>
+        <w:t>com  a</w:t>
+      </w:r>
+      <w:proofErr w:type="gramEnd"/>
+      <w:r>
+        <w:rPr>
+          <w:rFonts w:ascii="Arial" w:hAnsi="Arial" w:cs="Arial"/>
+          <w:sz w:val="24"/>
+          <w:szCs w:val="24"/>
+        </w:rPr>
+        <w:t xml:space="preserve"> criação de uma </w:t>
       </w:r>
       <w:proofErr w:type="spellStart"/>
       <w:r>
@@ -2191,18 +4227,27 @@
           <w:sz w:val="24"/>
           <w:szCs w:val="24"/>
         </w:rPr>
-        <w:t xml:space="preserve"> ocorreu nenhum erro, porém JUNIT não é capaz de testar todos os c</w:t>
+        <w:t xml:space="preserve"> ocorreu nenhum erro, porém JUNIT não é capaz de testar todos os cenários.</w:t>
+      </w:r>
+    </w:p>
+    <w:p>
+      <w:pPr>
+        <w:rPr>
+          <w:rFonts w:ascii="Arial" w:hAnsi="Arial" w:cs="Arial"/>
+          <w:sz w:val="24"/>
+          <w:szCs w:val="24"/>
+        </w:rPr>
+      </w:pPr>
+      <w:r>
+        <w:rPr>
+          <w:rFonts w:ascii="Arial" w:hAnsi="Arial" w:cs="Arial"/>
+          <w:sz w:val="24"/>
+          <w:szCs w:val="24"/>
+        </w:rPr>
+        <w:t>Na terceira rodagem, todos os cenários foram testados e estão funcionando.</w:t>
       </w:r>
       <w:bookmarkStart w:id="0" w:name="_GoBack"/>
       <w:bookmarkEnd w:id="0"/>
-      <w:r>
-        <w:rPr>
-          <w:rFonts w:ascii="Arial" w:hAnsi="Arial" w:cs="Arial"/>
-          <w:sz w:val="24"/>
-          <w:szCs w:val="24"/>
-        </w:rPr>
-        <w:t>enários.</w:t>
-      </w:r>
     </w:p>
     <w:sectPr>
       <w:pgSz w:w="11906" w:h="16838"/>

</xml_diff>